<commit_message>
colours added in imp notes 20-10-2022
</commit_message>
<xml_diff>
--- a/Selenium.docx
+++ b/Selenium.docx
@@ -5829,10 +5829,10 @@
             <v:path o:extrusionok="f" gradientshapeok="t" o:connecttype="rect"/>
             <o:lock v:ext="edit" aspectratio="t"/>
           </v:shapetype>
-          <v:shape id="_x0000_i1025" type="#_x0000_t75" style="width:77pt;height:51.5pt" o:ole="">
+          <v:shape id="_x0000_i1025" type="#_x0000_t75" style="width:77.15pt;height:51.45pt" o:ole="">
             <v:imagedata r:id="rId11" o:title=""/>
           </v:shape>
-          <o:OLEObject Type="Embed" ProgID="Package" ShapeID="_x0000_i1025" DrawAspect="Icon" ObjectID="_1727779756" r:id="rId12"/>
+          <o:OLEObject Type="Embed" ProgID="Package" ShapeID="_x0000_i1025" DrawAspect="Icon" ObjectID="_1727781135" r:id="rId12"/>
         </w:object>
       </w:r>
     </w:p>
@@ -6630,10 +6630,10 @@
           <w:szCs w:val="20"/>
         </w:rPr>
         <w:object w:dxaOrig="1508" w:dyaOrig="984" w14:anchorId="31F8D33D">
-          <v:shape id="_x0000_i1026" type="#_x0000_t75" style="width:77pt;height:51.5pt" o:ole="">
+          <v:shape id="_x0000_i1026" type="#_x0000_t75" style="width:77.15pt;height:51.45pt" o:ole="">
             <v:imagedata r:id="rId13" o:title=""/>
           </v:shape>
-          <o:OLEObject Type="Embed" ProgID="Package" ShapeID="_x0000_i1026" DrawAspect="Icon" ObjectID="_1727779757" r:id="rId14"/>
+          <o:OLEObject Type="Embed" ProgID="Package" ShapeID="_x0000_i1026" DrawAspect="Icon" ObjectID="_1727781136" r:id="rId14"/>
         </w:object>
       </w:r>
     </w:p>
@@ -6733,10 +6733,10 @@
           <w:szCs w:val="20"/>
         </w:rPr>
         <w:object w:dxaOrig="1508" w:dyaOrig="984" w14:anchorId="72211DA7">
-          <v:shape id="_x0000_i1027" type="#_x0000_t75" style="width:77pt;height:51.5pt" o:ole="">
+          <v:shape id="_x0000_i1027" type="#_x0000_t75" style="width:77.15pt;height:51.45pt" o:ole="">
             <v:imagedata r:id="rId15" o:title=""/>
           </v:shape>
-          <o:OLEObject Type="Embed" ProgID="Package" ShapeID="_x0000_i1027" DrawAspect="Icon" ObjectID="_1727779758" r:id="rId16"/>
+          <o:OLEObject Type="Embed" ProgID="Package" ShapeID="_x0000_i1027" DrawAspect="Icon" ObjectID="_1727781137" r:id="rId16"/>
         </w:object>
       </w:r>
     </w:p>
@@ -7127,10 +7127,10 @@
           <w:szCs w:val="20"/>
         </w:rPr>
         <w:object w:dxaOrig="1508" w:dyaOrig="984" w14:anchorId="0D60B14F">
-          <v:shape id="_x0000_i1028" type="#_x0000_t75" style="width:77pt;height:51.5pt" o:ole="">
+          <v:shape id="_x0000_i1028" type="#_x0000_t75" style="width:77.15pt;height:51.45pt" o:ole="">
             <v:imagedata r:id="rId17" o:title=""/>
           </v:shape>
-          <o:OLEObject Type="Embed" ProgID="Package" ShapeID="_x0000_i1028" DrawAspect="Icon" ObjectID="_1727779759" r:id="rId18"/>
+          <o:OLEObject Type="Embed" ProgID="Package" ShapeID="_x0000_i1028" DrawAspect="Icon" ObjectID="_1727781138" r:id="rId18"/>
         </w:object>
       </w:r>
     </w:p>
@@ -7357,10 +7357,10 @@
           <w:szCs w:val="20"/>
         </w:rPr>
         <w:object w:dxaOrig="1508" w:dyaOrig="984" w14:anchorId="1318A594">
-          <v:shape id="_x0000_i1029" type="#_x0000_t75" style="width:77pt;height:51.5pt" o:ole="">
+          <v:shape id="_x0000_i1029" type="#_x0000_t75" style="width:77.15pt;height:51.45pt" o:ole="">
             <v:imagedata r:id="rId19" o:title=""/>
           </v:shape>
-          <o:OLEObject Type="Embed" ProgID="Package" ShapeID="_x0000_i1029" DrawAspect="Icon" ObjectID="_1727779760" r:id="rId20"/>
+          <o:OLEObject Type="Embed" ProgID="Package" ShapeID="_x0000_i1029" DrawAspect="Icon" ObjectID="_1727781139" r:id="rId20"/>
         </w:object>
       </w:r>
       <w:r>
@@ -7373,10 +7373,10 @@
           <w:szCs w:val="20"/>
         </w:rPr>
         <w:object w:dxaOrig="1508" w:dyaOrig="984" w14:anchorId="1D4DFF65">
-          <v:shape id="_x0000_i1030" type="#_x0000_t75" style="width:77pt;height:51.5pt" o:ole="">
+          <v:shape id="_x0000_i1030" type="#_x0000_t75" style="width:77.15pt;height:51.45pt" o:ole="">
             <v:imagedata r:id="rId21" o:title=""/>
           </v:shape>
-          <o:OLEObject Type="Embed" ProgID="Package" ShapeID="_x0000_i1030" DrawAspect="Icon" ObjectID="_1727779761" r:id="rId22"/>
+          <o:OLEObject Type="Embed" ProgID="Package" ShapeID="_x0000_i1030" DrawAspect="Icon" ObjectID="_1727781140" r:id="rId22"/>
         </w:object>
       </w:r>
       <w:r>
@@ -7389,10 +7389,10 @@
           <w:szCs w:val="20"/>
         </w:rPr>
         <w:object w:dxaOrig="1508" w:dyaOrig="984" w14:anchorId="56D9F8F3">
-          <v:shape id="_x0000_i1031" type="#_x0000_t75" style="width:77pt;height:51.5pt" o:ole="">
+          <v:shape id="_x0000_i1031" type="#_x0000_t75" style="width:77.15pt;height:51.45pt" o:ole="">
             <v:imagedata r:id="rId23" o:title=""/>
           </v:shape>
-          <o:OLEObject Type="Embed" ProgID="Package" ShapeID="_x0000_i1031" DrawAspect="Icon" ObjectID="_1727779762" r:id="rId24"/>
+          <o:OLEObject Type="Embed" ProgID="Package" ShapeID="_x0000_i1031" DrawAspect="Icon" ObjectID="_1727781141" r:id="rId24"/>
         </w:object>
       </w:r>
     </w:p>
@@ -9096,10 +9096,10 @@
           <w:szCs w:val="24"/>
         </w:rPr>
         <w:object w:dxaOrig="1508" w:dyaOrig="984" w14:anchorId="0C59494A">
-          <v:shape id="_x0000_i1032" type="#_x0000_t75" style="width:77pt;height:51.5pt" o:ole="">
+          <v:shape id="_x0000_i1032" type="#_x0000_t75" style="width:77.15pt;height:51.45pt" o:ole="">
             <v:imagedata r:id="rId27" o:title=""/>
           </v:shape>
-          <o:OLEObject Type="Embed" ProgID="Package" ShapeID="_x0000_i1032" DrawAspect="Icon" ObjectID="_1727779763" r:id="rId28"/>
+          <o:OLEObject Type="Embed" ProgID="Package" ShapeID="_x0000_i1032" DrawAspect="Icon" ObjectID="_1727781142" r:id="rId28"/>
         </w:object>
       </w:r>
       <w:r>
@@ -9109,10 +9109,10 @@
           <w:szCs w:val="24"/>
         </w:rPr>
         <w:object w:dxaOrig="1508" w:dyaOrig="984" w14:anchorId="68425C4C">
-          <v:shape id="_x0000_i1033" type="#_x0000_t75" style="width:77pt;height:51.5pt" o:ole="">
+          <v:shape id="_x0000_i1033" type="#_x0000_t75" style="width:77.15pt;height:51.45pt" o:ole="">
             <v:imagedata r:id="rId29" o:title=""/>
           </v:shape>
-          <o:OLEObject Type="Embed" ProgID="Package" ShapeID="_x0000_i1033" DrawAspect="Icon" ObjectID="_1727779764" r:id="rId30"/>
+          <o:OLEObject Type="Embed" ProgID="Package" ShapeID="_x0000_i1033" DrawAspect="Icon" ObjectID="_1727781143" r:id="rId30"/>
         </w:object>
       </w:r>
     </w:p>
@@ -9272,10 +9272,10 @@
           <w:szCs w:val="20"/>
         </w:rPr>
         <w:object w:dxaOrig="1508" w:dyaOrig="984" w14:anchorId="55A26BF4">
-          <v:shape id="_x0000_i1034" type="#_x0000_t75" style="width:77pt;height:51.5pt" o:ole="">
+          <v:shape id="_x0000_i1034" type="#_x0000_t75" style="width:77.15pt;height:51.45pt" o:ole="">
             <v:imagedata r:id="rId31" o:title=""/>
           </v:shape>
-          <o:OLEObject Type="Embed" ProgID="Package" ShapeID="_x0000_i1034" DrawAspect="Icon" ObjectID="_1727779765" r:id="rId32"/>
+          <o:OLEObject Type="Embed" ProgID="Package" ShapeID="_x0000_i1034" DrawAspect="Icon" ObjectID="_1727781144" r:id="rId32"/>
         </w:object>
       </w:r>
     </w:p>
@@ -10679,10 +10679,10 @@
           <w:szCs w:val="20"/>
         </w:rPr>
         <w:object w:dxaOrig="1508" w:dyaOrig="984" w14:anchorId="4523DA12">
-          <v:shape id="_x0000_i1035" type="#_x0000_t75" style="width:77pt;height:51.5pt" o:ole="">
+          <v:shape id="_x0000_i1035" type="#_x0000_t75" style="width:77.15pt;height:51.45pt" o:ole="">
             <v:imagedata r:id="rId33" o:title=""/>
           </v:shape>
-          <o:OLEObject Type="Embed" ProgID="Package" ShapeID="_x0000_i1035" DrawAspect="Icon" ObjectID="_1727779766" r:id="rId34"/>
+          <o:OLEObject Type="Embed" ProgID="Package" ShapeID="_x0000_i1035" DrawAspect="Icon" ObjectID="_1727781145" r:id="rId34"/>
         </w:object>
       </w:r>
     </w:p>
@@ -10846,10 +10846,10 @@
           <w:szCs w:val="20"/>
         </w:rPr>
         <w:object w:dxaOrig="1508" w:dyaOrig="984" w14:anchorId="191ACB0F">
-          <v:shape id="_x0000_i1036" type="#_x0000_t75" style="width:77pt;height:51.5pt" o:ole="">
+          <v:shape id="_x0000_i1036" type="#_x0000_t75" style="width:77.15pt;height:51.45pt" o:ole="">
             <v:imagedata r:id="rId35" o:title=""/>
           </v:shape>
-          <o:OLEObject Type="Embed" ProgID="Package" ShapeID="_x0000_i1036" DrawAspect="Icon" ObjectID="_1727779767" r:id="rId36"/>
+          <o:OLEObject Type="Embed" ProgID="Package" ShapeID="_x0000_i1036" DrawAspect="Icon" ObjectID="_1727781146" r:id="rId36"/>
         </w:object>
       </w:r>
       <w:r>
@@ -10860,10 +10860,10 @@
           <w:szCs w:val="24"/>
         </w:rPr>
         <w:object w:dxaOrig="1508" w:dyaOrig="984" w14:anchorId="57008D6B">
-          <v:shape id="_x0000_i1037" type="#_x0000_t75" style="width:77pt;height:51.5pt" o:ole="">
+          <v:shape id="_x0000_i1037" type="#_x0000_t75" style="width:77.15pt;height:51.45pt" o:ole="">
             <v:imagedata r:id="rId37" o:title=""/>
           </v:shape>
-          <o:OLEObject Type="Embed" ProgID="Package" ShapeID="_x0000_i1037" DrawAspect="Icon" ObjectID="_1727779768" r:id="rId38"/>
+          <o:OLEObject Type="Embed" ProgID="Package" ShapeID="_x0000_i1037" DrawAspect="Icon" ObjectID="_1727781147" r:id="rId38"/>
         </w:object>
       </w:r>
       <w:r>
@@ -10874,10 +10874,10 @@
           <w:szCs w:val="20"/>
         </w:rPr>
         <w:object w:dxaOrig="1508" w:dyaOrig="984" w14:anchorId="04ECF3DD">
-          <v:shape id="_x0000_i1038" type="#_x0000_t75" style="width:77pt;height:51.5pt" o:ole="">
+          <v:shape id="_x0000_i1038" type="#_x0000_t75" style="width:77.15pt;height:51.45pt" o:ole="">
             <v:imagedata r:id="rId39" o:title=""/>
           </v:shape>
-          <o:OLEObject Type="Embed" ProgID="Package" ShapeID="_x0000_i1038" DrawAspect="Icon" ObjectID="_1727779769" r:id="rId40"/>
+          <o:OLEObject Type="Embed" ProgID="Package" ShapeID="_x0000_i1038" DrawAspect="Icon" ObjectID="_1727781148" r:id="rId40"/>
         </w:object>
       </w:r>
       <w:r>
@@ -10888,10 +10888,10 @@
           <w:szCs w:val="20"/>
         </w:rPr>
         <w:object w:dxaOrig="1508" w:dyaOrig="984" w14:anchorId="6112712B">
-          <v:shape id="_x0000_i1039" type="#_x0000_t75" style="width:77pt;height:51.5pt" o:ole="">
+          <v:shape id="_x0000_i1039" type="#_x0000_t75" style="width:77.15pt;height:51.45pt" o:ole="">
             <v:imagedata r:id="rId41" o:title=""/>
           </v:shape>
-          <o:OLEObject Type="Embed" ProgID="Package" ShapeID="_x0000_i1039" DrawAspect="Icon" ObjectID="_1727779770" r:id="rId42"/>
+          <o:OLEObject Type="Embed" ProgID="Package" ShapeID="_x0000_i1039" DrawAspect="Icon" ObjectID="_1727781149" r:id="rId42"/>
         </w:object>
       </w:r>
     </w:p>
@@ -11786,10 +11786,10 @@
           <w:szCs w:val="20"/>
         </w:rPr>
         <w:object w:dxaOrig="1508" w:dyaOrig="984" w14:anchorId="15637DFB">
-          <v:shape id="_x0000_i1040" type="#_x0000_t75" style="width:77pt;height:51.5pt" o:ole="">
+          <v:shape id="_x0000_i1040" type="#_x0000_t75" style="width:77.15pt;height:51.45pt" o:ole="">
             <v:imagedata r:id="rId43" o:title=""/>
           </v:shape>
-          <o:OLEObject Type="Embed" ProgID="Package" ShapeID="_x0000_i1040" DrawAspect="Icon" ObjectID="_1727779771" r:id="rId44"/>
+          <o:OLEObject Type="Embed" ProgID="Package" ShapeID="_x0000_i1040" DrawAspect="Icon" ObjectID="_1727781150" r:id="rId44"/>
         </w:object>
       </w:r>
       <w:r>
@@ -11800,10 +11800,10 @@
           <w:szCs w:val="20"/>
         </w:rPr>
         <w:object w:dxaOrig="1508" w:dyaOrig="984" w14:anchorId="5E1A68D3">
-          <v:shape id="_x0000_i1041" type="#_x0000_t75" style="width:77pt;height:51.5pt" o:ole="">
+          <v:shape id="_x0000_i1041" type="#_x0000_t75" style="width:77.15pt;height:51.45pt" o:ole="">
             <v:imagedata r:id="rId45" o:title=""/>
           </v:shape>
-          <o:OLEObject Type="Embed" ProgID="Package" ShapeID="_x0000_i1041" DrawAspect="Icon" ObjectID="_1727779772" r:id="rId46"/>
+          <o:OLEObject Type="Embed" ProgID="Package" ShapeID="_x0000_i1041" DrawAspect="Icon" ObjectID="_1727781151" r:id="rId46"/>
         </w:object>
       </w:r>
     </w:p>
@@ -12436,10 +12436,10 @@
           <w:szCs w:val="24"/>
         </w:rPr>
         <w:object w:dxaOrig="1508" w:dyaOrig="984" w14:anchorId="4A262816">
-          <v:shape id="_x0000_i1042" type="#_x0000_t75" style="width:77pt;height:51.5pt" o:ole="">
+          <v:shape id="_x0000_i1042" type="#_x0000_t75" style="width:77.15pt;height:51.45pt" o:ole="">
             <v:imagedata r:id="rId47" o:title=""/>
           </v:shape>
-          <o:OLEObject Type="Embed" ProgID="Package" ShapeID="_x0000_i1042" DrawAspect="Icon" ObjectID="_1727779773" r:id="rId48"/>
+          <o:OLEObject Type="Embed" ProgID="Package" ShapeID="_x0000_i1042" DrawAspect="Icon" ObjectID="_1727781152" r:id="rId48"/>
         </w:object>
       </w:r>
     </w:p>
@@ -12553,10 +12553,10 @@
           <w:szCs w:val="24"/>
         </w:rPr>
         <w:object w:dxaOrig="1508" w:dyaOrig="984" w14:anchorId="1577BD56">
-          <v:shape id="_x0000_i1043" type="#_x0000_t75" style="width:77pt;height:51.5pt" o:ole="">
+          <v:shape id="_x0000_i1043" type="#_x0000_t75" style="width:77.15pt;height:51.45pt" o:ole="">
             <v:imagedata r:id="rId49" o:title=""/>
           </v:shape>
-          <o:OLEObject Type="Embed" ProgID="Package" ShapeID="_x0000_i1043" DrawAspect="Icon" ObjectID="_1727779774" r:id="rId50"/>
+          <o:OLEObject Type="Embed" ProgID="Package" ShapeID="_x0000_i1043" DrawAspect="Icon" ObjectID="_1727781153" r:id="rId50"/>
         </w:object>
       </w:r>
       <w:r>
@@ -12569,10 +12569,10 @@
           <w:szCs w:val="24"/>
         </w:rPr>
         <w:object w:dxaOrig="1508" w:dyaOrig="984" w14:anchorId="036993BF">
-          <v:shape id="_x0000_i1044" type="#_x0000_t75" style="width:77pt;height:51.5pt" o:ole="">
+          <v:shape id="_x0000_i1044" type="#_x0000_t75" style="width:77.15pt;height:51.45pt" o:ole="">
             <v:imagedata r:id="rId51" o:title=""/>
           </v:shape>
-          <o:OLEObject Type="Embed" ProgID="Package" ShapeID="_x0000_i1044" DrawAspect="Icon" ObjectID="_1727779775" r:id="rId52"/>
+          <o:OLEObject Type="Embed" ProgID="Package" ShapeID="_x0000_i1044" DrawAspect="Icon" ObjectID="_1727781154" r:id="rId52"/>
         </w:object>
       </w:r>
     </w:p>
@@ -13568,10 +13568,10 @@
           <w:szCs w:val="24"/>
         </w:rPr>
         <w:object w:dxaOrig="1508" w:dyaOrig="984" w14:anchorId="48E50E54">
-          <v:shape id="_x0000_i1045" type="#_x0000_t75" style="width:75.5pt;height:49pt" o:ole="">
+          <v:shape id="_x0000_i1045" type="#_x0000_t75" style="width:77.15pt;height:51.45pt" o:ole="">
             <v:imagedata r:id="rId56" o:title=""/>
           </v:shape>
-          <o:OLEObject Type="Embed" ProgID="Package" ShapeID="_x0000_i1045" DrawAspect="Icon" ObjectID="_1727779776" r:id="rId57"/>
+          <o:OLEObject Type="Embed" ProgID="Package" ShapeID="_x0000_i1045" DrawAspect="Icon" ObjectID="_1727781155" r:id="rId57"/>
         </w:object>
       </w:r>
     </w:p>
@@ -14275,7 +14275,7 @@
           </mc:Choice>
           <mc:Fallback>
             <w:pict>
-              <v:rect w14:anchorId="423AD140" id="Rectangle 26" o:spid="_x0000_s1026" style="position:absolute;margin-left:-8pt;margin-top:37.4pt;width:468pt;height:260.5pt;z-index:251676672;visibility:visible;mso-wrap-style:square;mso-wrap-distance-left:9pt;mso-wrap-distance-top:0;mso-wrap-distance-right:9pt;mso-wrap-distance-bottom:0;mso-position-horizontal:absolute;mso-position-horizontal-relative:text;mso-position-vertical:absolute;mso-position-vertical-relative:text;v-text-anchor:middle" o:gfxdata="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" filled="f" strokecolor="red" strokeweight="3pt"/>
+              <v:rect w14:anchorId="496D2F03" id="Rectangle 26" o:spid="_x0000_s1026" style="position:absolute;margin-left:-8pt;margin-top:37.4pt;width:468pt;height:260.5pt;z-index:251676672;visibility:visible;mso-wrap-style:square;mso-wrap-distance-left:9pt;mso-wrap-distance-top:0;mso-wrap-distance-right:9pt;mso-wrap-distance-bottom:0;mso-position-horizontal:absolute;mso-position-horizontal-relative:text;mso-position-vertical:absolute;mso-position-vertical-relative:text;v-text-anchor:middle" o:gfxdata="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" filled="f" strokecolor="red" strokeweight="3pt"/>
             </w:pict>
           </mc:Fallback>
         </mc:AlternateContent>
@@ -15449,7 +15449,7 @@
           </mc:Choice>
           <mc:Fallback>
             <w:pict>
-              <v:rect w14:anchorId="21C09A6F" id="Rectangle 28" o:spid="_x0000_s1026" style="position:absolute;margin-left:-6.5pt;margin-top:58.65pt;width:481.5pt;height:268.5pt;z-index:251677696;visibility:visible;mso-wrap-style:square;mso-wrap-distance-left:9pt;mso-wrap-distance-top:0;mso-wrap-distance-right:9pt;mso-wrap-distance-bottom:0;mso-position-horizontal:absolute;mso-position-horizontal-relative:text;mso-position-vertical:absolute;mso-position-vertical-relative:text;v-text-anchor:middle" o:gfxdata="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" filled="f" strokecolor="red" strokeweight="3pt"/>
+              <v:rect w14:anchorId="65E13E4A" id="Rectangle 28" o:spid="_x0000_s1026" style="position:absolute;margin-left:-6.5pt;margin-top:58.65pt;width:481.5pt;height:268.5pt;z-index:251677696;visibility:visible;mso-wrap-style:square;mso-wrap-distance-left:9pt;mso-wrap-distance-top:0;mso-wrap-distance-right:9pt;mso-wrap-distance-bottom:0;mso-position-horizontal:absolute;mso-position-horizontal-relative:text;mso-position-vertical:absolute;mso-position-vertical-relative:text;v-text-anchor:middle" o:gfxdata="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" filled="f" strokecolor="red" strokeweight="3pt"/>
             </w:pict>
           </mc:Fallback>
         </mc:AlternateContent>
@@ -15462,10 +15462,10 @@
           <w:szCs w:val="20"/>
         </w:rPr>
         <w:object w:dxaOrig="1508" w:dyaOrig="984" w14:anchorId="268142FE">
-          <v:shape id="_x0000_i1046" type="#_x0000_t75" style="width:75.5pt;height:49pt" o:ole="">
+          <v:shape id="_x0000_i1051" type="#_x0000_t75" style="width:77.15pt;height:51.45pt" o:ole="">
             <v:imagedata r:id="rId58" o:title=""/>
           </v:shape>
-          <o:OLEObject Type="Embed" ProgID="Package" ShapeID="_x0000_i1046" DrawAspect="Icon" ObjectID="_1727779777" r:id="rId59"/>
+          <o:OLEObject Type="Embed" ProgID="Package" ShapeID="_x0000_i1051" DrawAspect="Icon" ObjectID="_1727781156" r:id="rId59"/>
         </w:object>
       </w:r>
     </w:p>
@@ -15483,7 +15483,6 @@
           <w:szCs w:val="24"/>
         </w:rPr>
       </w:pPr>
-      <w:proofErr w:type="gramStart"/>
       <w:r>
         <w:rPr>
           <w:rFonts w:ascii="Candara" w:hAnsi="Candara"/>
@@ -15493,9 +15492,8 @@
           <w:sz w:val="24"/>
           <w:szCs w:val="24"/>
         </w:rPr>
-        <w:t>Note :</w:t>
-      </w:r>
-      <w:proofErr w:type="gramEnd"/>
+        <w:t>Note:</w:t>
+      </w:r>
       <w:r>
         <w:rPr>
           <w:rFonts w:ascii="Candara" w:hAnsi="Candara"/>
@@ -15516,7 +15514,18 @@
           <w:sz w:val="24"/>
           <w:szCs w:val="24"/>
         </w:rPr>
-        <w:t>JavaScriptExecutor and scrolling and Table g</w:t>
+        <w:t>J</w:t>
+      </w:r>
+      <w:r>
+        <w:rPr>
+          <w:rFonts w:ascii="Candara" w:hAnsi="Candara"/>
+          <w:b/>
+          <w:bCs/>
+          <w:color w:val="FF0000"/>
+          <w:sz w:val="24"/>
+          <w:szCs w:val="24"/>
+        </w:rPr>
+        <w:t>avaScriptExecutor</w:t>
       </w:r>
       <w:r>
         <w:rPr>
@@ -15527,6 +15536,50 @@
           <w:sz w:val="24"/>
           <w:szCs w:val="24"/>
         </w:rPr>
+        <w:t xml:space="preserve"> and </w:t>
+      </w:r>
+      <w:r>
+        <w:rPr>
+          <w:rFonts w:ascii="Candara" w:hAnsi="Candara"/>
+          <w:b/>
+          <w:bCs/>
+          <w:color w:val="FF0000"/>
+          <w:sz w:val="24"/>
+          <w:szCs w:val="24"/>
+        </w:rPr>
+        <w:t>scrolling</w:t>
+      </w:r>
+      <w:r>
+        <w:rPr>
+          <w:rFonts w:ascii="Candara" w:hAnsi="Candara"/>
+          <w:b/>
+          <w:bCs/>
+          <w:color w:val="70AD47" w:themeColor="accent6"/>
+          <w:sz w:val="24"/>
+          <w:szCs w:val="24"/>
+        </w:rPr>
+        <w:t xml:space="preserve"> and Table </w:t>
+      </w:r>
+      <w:r>
+        <w:rPr>
+          <w:rFonts w:ascii="Candara" w:hAnsi="Candara"/>
+          <w:b/>
+          <w:bCs/>
+          <w:color w:val="FF0000"/>
+          <w:sz w:val="24"/>
+          <w:szCs w:val="24"/>
+        </w:rPr>
+        <w:t>g</w:t>
+      </w:r>
+      <w:r>
+        <w:rPr>
+          <w:rFonts w:ascii="Candara" w:hAnsi="Candara"/>
+          <w:b/>
+          <w:bCs/>
+          <w:color w:val="FF0000"/>
+          <w:sz w:val="24"/>
+          <w:szCs w:val="24"/>
+        </w:rPr>
         <w:t>r</w:t>
       </w:r>
       <w:r>
@@ -15534,11 +15587,22 @@
           <w:rFonts w:ascii="Candara" w:hAnsi="Candara"/>
           <w:b/>
           <w:bCs/>
+          <w:color w:val="FF0000"/>
+          <w:sz w:val="24"/>
+          <w:szCs w:val="24"/>
+        </w:rPr>
+        <w:t>ids</w:t>
+      </w:r>
+      <w:r>
+        <w:rPr>
+          <w:rFonts w:ascii="Candara" w:hAnsi="Candara"/>
+          <w:b/>
+          <w:bCs/>
           <w:color w:val="70AD47" w:themeColor="accent6"/>
           <w:sz w:val="24"/>
           <w:szCs w:val="24"/>
         </w:rPr>
-        <w:t>ids are present in Section 12</w:t>
+        <w:t xml:space="preserve"> are present in Section 12</w:t>
       </w:r>
     </w:p>
     <w:p>
@@ -15603,7 +15667,40 @@
           <w:sz w:val="24"/>
           <w:szCs w:val="24"/>
         </w:rPr>
-        <w:t>How to set SS</w:t>
+        <w:t xml:space="preserve">How to set </w:t>
+      </w:r>
+      <w:r>
+        <w:rPr>
+          <w:rFonts w:ascii="Candara" w:hAnsi="Candara"/>
+          <w:b/>
+          <w:bCs/>
+          <w:color w:val="FF0000"/>
+          <w:sz w:val="24"/>
+          <w:szCs w:val="24"/>
+        </w:rPr>
+        <w:t>SS</w:t>
+      </w:r>
+      <w:r>
+        <w:rPr>
+          <w:rFonts w:ascii="Candara" w:hAnsi="Candara"/>
+          <w:b/>
+          <w:bCs/>
+          <w:color w:val="FF0000"/>
+          <w:sz w:val="24"/>
+          <w:szCs w:val="24"/>
+        </w:rPr>
+        <w:t>L</w:t>
+      </w:r>
+      <w:r>
+        <w:rPr>
+          <w:rFonts w:ascii="Candara" w:hAnsi="Candara"/>
+          <w:b/>
+          <w:bCs/>
+          <w:color w:val="FF0000"/>
+          <w:sz w:val="24"/>
+          <w:szCs w:val="24"/>
+        </w:rPr>
+        <w:t xml:space="preserve"> certifications </w:t>
       </w:r>
       <w:r>
         <w:rPr>
@@ -15614,7 +15711,7 @@
           <w:sz w:val="24"/>
           <w:szCs w:val="24"/>
         </w:rPr>
-        <w:t>L</w:t>
+        <w:t>in Chrome or Firefox?</w:t>
       </w:r>
       <w:r>
         <w:rPr>
@@ -15625,9 +15722,14 @@
           <w:sz w:val="24"/>
           <w:szCs w:val="24"/>
         </w:rPr>
-        <w:t xml:space="preserve"> certifications in Chrome or Firefox?</w:t>
-      </w:r>
-      <w:r>
+        <w:t xml:space="preserve"> Advance proceed some time we are getting?</w:t>
+      </w:r>
+    </w:p>
+    <w:p>
+      <w:pPr>
+        <w:tabs>
+          <w:tab w:val="left" w:pos="2834"/>
+        </w:tabs>
         <w:rPr>
           <w:rFonts w:ascii="Candara" w:hAnsi="Candara"/>
           <w:b/>
@@ -15636,14 +15738,8 @@
           <w:sz w:val="24"/>
           <w:szCs w:val="24"/>
         </w:rPr>
-        <w:t xml:space="preserve"> Advance proceed some time we are getting?</w:t>
-      </w:r>
-    </w:p>
-    <w:p>
-      <w:pPr>
-        <w:tabs>
-          <w:tab w:val="left" w:pos="2834"/>
-        </w:tabs>
+      </w:pPr>
+      <w:r>
         <w:rPr>
           <w:rFonts w:ascii="Candara" w:hAnsi="Candara"/>
           <w:b/>
@@ -15652,7 +15748,9 @@
           <w:sz w:val="24"/>
           <w:szCs w:val="24"/>
         </w:rPr>
-      </w:pPr>
+        <w:t xml:space="preserve">if we set </w:t>
+      </w:r>
+      <w:proofErr w:type="spellStart"/>
       <w:r>
         <w:rPr>
           <w:rFonts w:ascii="Candara" w:hAnsi="Candara"/>
@@ -15662,9 +15760,9 @@
           <w:sz w:val="24"/>
           <w:szCs w:val="24"/>
         </w:rPr>
-        <w:t xml:space="preserve">if we set </w:t>
-      </w:r>
-      <w:proofErr w:type="spellStart"/>
+        <w:t>setAcceptInsecureCerts</w:t>
+      </w:r>
+      <w:proofErr w:type="spellEnd"/>
       <w:r>
         <w:rPr>
           <w:rFonts w:ascii="Candara" w:hAnsi="Candara"/>
@@ -15674,9 +15772,8 @@
           <w:sz w:val="24"/>
           <w:szCs w:val="24"/>
         </w:rPr>
-        <w:t>setAcceptInsecureCerts</w:t>
-      </w:r>
-      <w:proofErr w:type="spellEnd"/>
+        <w:t xml:space="preserve"> as true it will skip the privacy </w:t>
+      </w:r>
       <w:r>
         <w:rPr>
           <w:rFonts w:ascii="Candara" w:hAnsi="Candara"/>
@@ -15686,21 +15783,8 @@
           <w:sz w:val="24"/>
           <w:szCs w:val="24"/>
         </w:rPr>
-        <w:t xml:space="preserve"> as true it will skip the privacy </w:t>
-      </w:r>
-      <w:proofErr w:type="spellStart"/>
-      <w:r>
-        <w:rPr>
-          <w:rFonts w:ascii="Candara" w:hAnsi="Candara"/>
-          <w:b/>
-          <w:bCs/>
-          <w:color w:val="70AD47" w:themeColor="accent6"/>
-          <w:sz w:val="24"/>
-          <w:szCs w:val="24"/>
-        </w:rPr>
-        <w:t>acceept</w:t>
-      </w:r>
-      <w:proofErr w:type="spellEnd"/>
+        <w:t>accept</w:t>
+      </w:r>
       <w:r>
         <w:rPr>
           <w:rFonts w:ascii="Candara" w:hAnsi="Candara"/>
@@ -16113,11 +16197,55 @@
           <w:rFonts w:ascii="Candara" w:hAnsi="Candara"/>
           <w:b/>
           <w:bCs/>
+          <w:color w:val="FF0000"/>
+          <w:sz w:val="24"/>
+          <w:szCs w:val="24"/>
+        </w:rPr>
+        <w:t>proxy</w:t>
+      </w:r>
+      <w:r>
+        <w:rPr>
+          <w:rFonts w:ascii="Candara" w:hAnsi="Candara"/>
+          <w:b/>
+          <w:bCs/>
+          <w:color w:val="FF0000"/>
+          <w:sz w:val="24"/>
+          <w:szCs w:val="24"/>
+        </w:rPr>
+        <w:t xml:space="preserve"> </w:t>
+      </w:r>
+      <w:r>
+        <w:rPr>
+          <w:rFonts w:ascii="Candara" w:hAnsi="Candara"/>
+          <w:b/>
+          <w:bCs/>
           <w:color w:val="70AD47" w:themeColor="accent6"/>
           <w:sz w:val="24"/>
           <w:szCs w:val="24"/>
         </w:rPr>
-        <w:t>proxy</w:t>
+        <w:t xml:space="preserve">and </w:t>
+      </w:r>
+      <w:r>
+        <w:rPr>
+          <w:rFonts w:ascii="Candara" w:hAnsi="Candara"/>
+          <w:b/>
+          <w:bCs/>
+          <w:color w:val="FF0000"/>
+          <w:sz w:val="24"/>
+          <w:szCs w:val="24"/>
+        </w:rPr>
+        <w:t>downloads</w:t>
+      </w:r>
+      <w:r>
+        <w:rPr>
+          <w:rFonts w:ascii="Candara" w:hAnsi="Candara"/>
+          <w:b/>
+          <w:bCs/>
+          <w:color w:val="FF0000"/>
+          <w:sz w:val="24"/>
+          <w:szCs w:val="24"/>
+        </w:rPr>
+        <w:t xml:space="preserve"> </w:t>
       </w:r>
       <w:r>
         <w:rPr>
@@ -16128,7 +16256,40 @@
           <w:sz w:val="24"/>
           <w:szCs w:val="24"/>
         </w:rPr>
-        <w:t xml:space="preserve"> and downloads</w:t>
+        <w:t xml:space="preserve">or </w:t>
+      </w:r>
+      <w:r>
+        <w:rPr>
+          <w:rFonts w:ascii="Candara" w:hAnsi="Candara"/>
+          <w:b/>
+          <w:bCs/>
+          <w:color w:val="FF0000"/>
+          <w:sz w:val="24"/>
+          <w:szCs w:val="24"/>
+        </w:rPr>
+        <w:t>blocking popup</w:t>
+      </w:r>
+      <w:r>
+        <w:rPr>
+          <w:rFonts w:ascii="Candara" w:hAnsi="Candara"/>
+          <w:b/>
+          <w:bCs/>
+          <w:color w:val="FF0000"/>
+          <w:sz w:val="24"/>
+          <w:szCs w:val="24"/>
+        </w:rPr>
+        <w:t>s</w:t>
+      </w:r>
+      <w:r>
+        <w:rPr>
+          <w:rFonts w:ascii="Candara" w:hAnsi="Candara"/>
+          <w:b/>
+          <w:bCs/>
+          <w:color w:val="FF0000"/>
+          <w:sz w:val="24"/>
+          <w:szCs w:val="24"/>
+        </w:rPr>
+        <w:t xml:space="preserve"> </w:t>
       </w:r>
       <w:r>
         <w:rPr>
@@ -16139,7 +16300,7 @@
           <w:sz w:val="24"/>
           <w:szCs w:val="24"/>
         </w:rPr>
-        <w:t xml:space="preserve"> or blocking popup</w:t>
+        <w:t xml:space="preserve">or </w:t>
       </w:r>
       <w:r>
         <w:rPr>
@@ -16150,7 +16311,19 @@
           <w:sz w:val="24"/>
           <w:szCs w:val="24"/>
         </w:rPr>
-        <w:t>s</w:t>
+        <w:br/>
+        <w:t xml:space="preserve">How to modify the </w:t>
+      </w:r>
+      <w:r>
+        <w:rPr>
+          <w:rFonts w:ascii="Candara" w:hAnsi="Candara"/>
+          <w:b/>
+          <w:bCs/>
+          <w:color w:val="FF0000"/>
+          <w:sz w:val="24"/>
+          <w:szCs w:val="24"/>
+        </w:rPr>
+        <w:t>chrome behaviour</w:t>
       </w:r>
       <w:r>
         <w:rPr>
@@ -16161,19 +16334,7 @@
           <w:sz w:val="24"/>
           <w:szCs w:val="24"/>
         </w:rPr>
-        <w:t xml:space="preserve"> or </w:t>
-      </w:r>
-      <w:r>
-        <w:rPr>
-          <w:rFonts w:ascii="Candara" w:hAnsi="Candara"/>
-          <w:b/>
-          <w:bCs/>
-          <w:color w:val="70AD47" w:themeColor="accent6"/>
-          <w:sz w:val="24"/>
-          <w:szCs w:val="24"/>
-        </w:rPr>
-        <w:br/>
-        <w:t>How to modify the chrome behaviour?</w:t>
+        <w:t>?</w:t>
       </w:r>
       <w:r>
         <w:rPr>
@@ -16209,10 +16370,10 @@
           <w:szCs w:val="24"/>
         </w:rPr>
         <w:object w:dxaOrig="1508" w:dyaOrig="984" w14:anchorId="32E0FFFB">
-          <v:shape id="_x0000_i1049" type="#_x0000_t75" style="width:75.5pt;height:49pt" o:ole="">
+          <v:shape id="_x0000_i1049" type="#_x0000_t75" style="width:77.15pt;height:51.45pt" o:ole="">
             <v:imagedata r:id="rId62" o:title=""/>
           </v:shape>
-          <o:OLEObject Type="Embed" ProgID="Package" ShapeID="_x0000_i1049" DrawAspect="Icon" ObjectID="_1727779778" r:id="rId63"/>
+          <o:OLEObject Type="Embed" ProgID="Package" ShapeID="_x0000_i1049" DrawAspect="Icon" ObjectID="_1727781157" r:id="rId63"/>
         </w:object>
       </w:r>
     </w:p>
@@ -16230,6 +16391,115 @@
           <w:szCs w:val="24"/>
         </w:rPr>
       </w:pPr>
+      <w:r>
+        <w:rPr>
+          <w:rFonts w:ascii="Candara" w:hAnsi="Candara"/>
+          <w:b/>
+          <w:bCs/>
+          <w:color w:val="70AD47" w:themeColor="accent6"/>
+          <w:sz w:val="24"/>
+          <w:szCs w:val="24"/>
+        </w:rPr>
+        <w:lastRenderedPageBreak/>
+        <w:t>IQ:</w:t>
+      </w:r>
+      <w:r>
+        <w:rPr>
+          <w:rFonts w:ascii="Candara" w:hAnsi="Candara"/>
+          <w:b/>
+          <w:bCs/>
+          <w:color w:val="70AD47" w:themeColor="accent6"/>
+          <w:sz w:val="24"/>
+          <w:szCs w:val="24"/>
+        </w:rPr>
+        <w:t xml:space="preserve"> </w:t>
+      </w:r>
+      <w:r>
+        <w:rPr>
+          <w:rFonts w:ascii="Candara" w:hAnsi="Candara"/>
+          <w:b/>
+          <w:bCs/>
+          <w:color w:val="70AD47" w:themeColor="accent6"/>
+          <w:sz w:val="24"/>
+          <w:szCs w:val="24"/>
+        </w:rPr>
+        <w:t>How to validate a</w:t>
+      </w:r>
+      <w:r>
+        <w:rPr>
+          <w:rFonts w:ascii="Candara" w:hAnsi="Candara"/>
+          <w:b/>
+          <w:bCs/>
+          <w:color w:val="FF0000"/>
+          <w:sz w:val="24"/>
+          <w:szCs w:val="24"/>
+        </w:rPr>
+        <w:t xml:space="preserve"> session </w:t>
+      </w:r>
+      <w:r>
+        <w:rPr>
+          <w:rFonts w:ascii="Candara" w:hAnsi="Candara"/>
+          <w:b/>
+          <w:bCs/>
+          <w:color w:val="70AD47" w:themeColor="accent6"/>
+          <w:sz w:val="24"/>
+          <w:szCs w:val="24"/>
+        </w:rPr>
+        <w:t xml:space="preserve">after deleting the </w:t>
+      </w:r>
+      <w:r>
+        <w:rPr>
+          <w:rFonts w:ascii="Candara" w:hAnsi="Candara"/>
+          <w:b/>
+          <w:bCs/>
+          <w:color w:val="FF0000"/>
+          <w:sz w:val="24"/>
+          <w:szCs w:val="24"/>
+        </w:rPr>
+        <w:t>cookie</w:t>
+      </w:r>
+      <w:r>
+        <w:rPr>
+          <w:rFonts w:ascii="Candara" w:hAnsi="Candara"/>
+          <w:b/>
+          <w:bCs/>
+          <w:color w:val="70AD47" w:themeColor="accent6"/>
+          <w:sz w:val="24"/>
+          <w:szCs w:val="24"/>
+        </w:rPr>
+        <w:t>?</w:t>
+      </w:r>
+    </w:p>
+    <w:p>
+      <w:pPr>
+        <w:tabs>
+          <w:tab w:val="left" w:pos="2834"/>
+        </w:tabs>
+        <w:rPr>
+          <w:rFonts w:ascii="Candara" w:hAnsi="Candara"/>
+          <w:color w:val="4472C4" w:themeColor="accent1"/>
+          <w:sz w:val="20"/>
+          <w:szCs w:val="20"/>
+        </w:rPr>
+      </w:pPr>
+      <w:r>
+        <w:rPr>
+          <w:rFonts w:ascii="Candara" w:hAnsi="Candara"/>
+          <w:color w:val="4472C4" w:themeColor="accent1"/>
+          <w:sz w:val="20"/>
+          <w:szCs w:val="20"/>
+        </w:rPr>
+        <w:t>Initially</w:t>
+      </w:r>
+      <w:r>
+        <w:rPr>
+          <w:rFonts w:ascii="Candara" w:hAnsi="Candara"/>
+          <w:color w:val="4472C4" w:themeColor="accent1"/>
+          <w:sz w:val="20"/>
+          <w:szCs w:val="20"/>
+        </w:rPr>
+        <w:t xml:space="preserve"> delete cookie by name or delete all cookies then it will automatically navigate to home page then try to click on any link (verify the link then it should ask us to login)</w:t>
+      </w:r>
     </w:p>
     <w:p>
       <w:pPr>

</xml_diff>

<commit_message>
added readData from properties file 21_10_2022
</commit_message>
<xml_diff>
--- a/Selenium.docx
+++ b/Selenium.docx
@@ -5829,10 +5829,10 @@
             <v:path o:extrusionok="f" gradientshapeok="t" o:connecttype="rect"/>
             <o:lock v:ext="edit" aspectratio="t"/>
           </v:shapetype>
-          <v:shape id="_x0000_i1025" type="#_x0000_t75" style="width:77.15pt;height:51.45pt" o:ole="">
+          <v:shape id="_x0000_i1025" type="#_x0000_t75" style="width:77pt;height:51.5pt" o:ole="">
             <v:imagedata r:id="rId11" o:title=""/>
           </v:shape>
-          <o:OLEObject Type="Embed" ProgID="Package" ShapeID="_x0000_i1025" DrawAspect="Icon" ObjectID="_1727781135" r:id="rId12"/>
+          <o:OLEObject Type="Embed" ProgID="Package" ShapeID="_x0000_i1025" DrawAspect="Icon" ObjectID="_1727852774" r:id="rId12"/>
         </w:object>
       </w:r>
     </w:p>
@@ -6630,10 +6630,10 @@
           <w:szCs w:val="20"/>
         </w:rPr>
         <w:object w:dxaOrig="1508" w:dyaOrig="984" w14:anchorId="31F8D33D">
-          <v:shape id="_x0000_i1026" type="#_x0000_t75" style="width:77.15pt;height:51.45pt" o:ole="">
+          <v:shape id="_x0000_i1026" type="#_x0000_t75" style="width:77pt;height:51.5pt" o:ole="">
             <v:imagedata r:id="rId13" o:title=""/>
           </v:shape>
-          <o:OLEObject Type="Embed" ProgID="Package" ShapeID="_x0000_i1026" DrawAspect="Icon" ObjectID="_1727781136" r:id="rId14"/>
+          <o:OLEObject Type="Embed" ProgID="Package" ShapeID="_x0000_i1026" DrawAspect="Icon" ObjectID="_1727852775" r:id="rId14"/>
         </w:object>
       </w:r>
     </w:p>
@@ -6733,10 +6733,10 @@
           <w:szCs w:val="20"/>
         </w:rPr>
         <w:object w:dxaOrig="1508" w:dyaOrig="984" w14:anchorId="72211DA7">
-          <v:shape id="_x0000_i1027" type="#_x0000_t75" style="width:77.15pt;height:51.45pt" o:ole="">
+          <v:shape id="_x0000_i1027" type="#_x0000_t75" style="width:77pt;height:51.5pt" o:ole="">
             <v:imagedata r:id="rId15" o:title=""/>
           </v:shape>
-          <o:OLEObject Type="Embed" ProgID="Package" ShapeID="_x0000_i1027" DrawAspect="Icon" ObjectID="_1727781137" r:id="rId16"/>
+          <o:OLEObject Type="Embed" ProgID="Package" ShapeID="_x0000_i1027" DrawAspect="Icon" ObjectID="_1727852776" r:id="rId16"/>
         </w:object>
       </w:r>
     </w:p>
@@ -7127,10 +7127,10 @@
           <w:szCs w:val="20"/>
         </w:rPr>
         <w:object w:dxaOrig="1508" w:dyaOrig="984" w14:anchorId="0D60B14F">
-          <v:shape id="_x0000_i1028" type="#_x0000_t75" style="width:77.15pt;height:51.45pt" o:ole="">
+          <v:shape id="_x0000_i1028" type="#_x0000_t75" style="width:77pt;height:51.5pt" o:ole="">
             <v:imagedata r:id="rId17" o:title=""/>
           </v:shape>
-          <o:OLEObject Type="Embed" ProgID="Package" ShapeID="_x0000_i1028" DrawAspect="Icon" ObjectID="_1727781138" r:id="rId18"/>
+          <o:OLEObject Type="Embed" ProgID="Package" ShapeID="_x0000_i1028" DrawAspect="Icon" ObjectID="_1727852777" r:id="rId18"/>
         </w:object>
       </w:r>
     </w:p>
@@ -7357,10 +7357,10 @@
           <w:szCs w:val="20"/>
         </w:rPr>
         <w:object w:dxaOrig="1508" w:dyaOrig="984" w14:anchorId="1318A594">
-          <v:shape id="_x0000_i1029" type="#_x0000_t75" style="width:77.15pt;height:51.45pt" o:ole="">
+          <v:shape id="_x0000_i1029" type="#_x0000_t75" style="width:77pt;height:51.5pt" o:ole="">
             <v:imagedata r:id="rId19" o:title=""/>
           </v:shape>
-          <o:OLEObject Type="Embed" ProgID="Package" ShapeID="_x0000_i1029" DrawAspect="Icon" ObjectID="_1727781139" r:id="rId20"/>
+          <o:OLEObject Type="Embed" ProgID="Package" ShapeID="_x0000_i1029" DrawAspect="Icon" ObjectID="_1727852778" r:id="rId20"/>
         </w:object>
       </w:r>
       <w:r>
@@ -7373,10 +7373,10 @@
           <w:szCs w:val="20"/>
         </w:rPr>
         <w:object w:dxaOrig="1508" w:dyaOrig="984" w14:anchorId="1D4DFF65">
-          <v:shape id="_x0000_i1030" type="#_x0000_t75" style="width:77.15pt;height:51.45pt" o:ole="">
+          <v:shape id="_x0000_i1030" type="#_x0000_t75" style="width:77pt;height:51.5pt" o:ole="">
             <v:imagedata r:id="rId21" o:title=""/>
           </v:shape>
-          <o:OLEObject Type="Embed" ProgID="Package" ShapeID="_x0000_i1030" DrawAspect="Icon" ObjectID="_1727781140" r:id="rId22"/>
+          <o:OLEObject Type="Embed" ProgID="Package" ShapeID="_x0000_i1030" DrawAspect="Icon" ObjectID="_1727852779" r:id="rId22"/>
         </w:object>
       </w:r>
       <w:r>
@@ -7389,10 +7389,10 @@
           <w:szCs w:val="20"/>
         </w:rPr>
         <w:object w:dxaOrig="1508" w:dyaOrig="984" w14:anchorId="56D9F8F3">
-          <v:shape id="_x0000_i1031" type="#_x0000_t75" style="width:77.15pt;height:51.45pt" o:ole="">
+          <v:shape id="_x0000_i1031" type="#_x0000_t75" style="width:77pt;height:51.5pt" o:ole="">
             <v:imagedata r:id="rId23" o:title=""/>
           </v:shape>
-          <o:OLEObject Type="Embed" ProgID="Package" ShapeID="_x0000_i1031" DrawAspect="Icon" ObjectID="_1727781141" r:id="rId24"/>
+          <o:OLEObject Type="Embed" ProgID="Package" ShapeID="_x0000_i1031" DrawAspect="Icon" ObjectID="_1727852780" r:id="rId24"/>
         </w:object>
       </w:r>
     </w:p>
@@ -9096,10 +9096,10 @@
           <w:szCs w:val="24"/>
         </w:rPr>
         <w:object w:dxaOrig="1508" w:dyaOrig="984" w14:anchorId="0C59494A">
-          <v:shape id="_x0000_i1032" type="#_x0000_t75" style="width:77.15pt;height:51.45pt" o:ole="">
+          <v:shape id="_x0000_i1032" type="#_x0000_t75" style="width:77pt;height:51.5pt" o:ole="">
             <v:imagedata r:id="rId27" o:title=""/>
           </v:shape>
-          <o:OLEObject Type="Embed" ProgID="Package" ShapeID="_x0000_i1032" DrawAspect="Icon" ObjectID="_1727781142" r:id="rId28"/>
+          <o:OLEObject Type="Embed" ProgID="Package" ShapeID="_x0000_i1032" DrawAspect="Icon" ObjectID="_1727852781" r:id="rId28"/>
         </w:object>
       </w:r>
       <w:r>
@@ -9109,10 +9109,10 @@
           <w:szCs w:val="24"/>
         </w:rPr>
         <w:object w:dxaOrig="1508" w:dyaOrig="984" w14:anchorId="68425C4C">
-          <v:shape id="_x0000_i1033" type="#_x0000_t75" style="width:77.15pt;height:51.45pt" o:ole="">
+          <v:shape id="_x0000_i1033" type="#_x0000_t75" style="width:77pt;height:51.5pt" o:ole="">
             <v:imagedata r:id="rId29" o:title=""/>
           </v:shape>
-          <o:OLEObject Type="Embed" ProgID="Package" ShapeID="_x0000_i1033" DrawAspect="Icon" ObjectID="_1727781143" r:id="rId30"/>
+          <o:OLEObject Type="Embed" ProgID="Package" ShapeID="_x0000_i1033" DrawAspect="Icon" ObjectID="_1727852782" r:id="rId30"/>
         </w:object>
       </w:r>
     </w:p>
@@ -9272,10 +9272,10 @@
           <w:szCs w:val="20"/>
         </w:rPr>
         <w:object w:dxaOrig="1508" w:dyaOrig="984" w14:anchorId="55A26BF4">
-          <v:shape id="_x0000_i1034" type="#_x0000_t75" style="width:77.15pt;height:51.45pt" o:ole="">
+          <v:shape id="_x0000_i1034" type="#_x0000_t75" style="width:77pt;height:51.5pt" o:ole="">
             <v:imagedata r:id="rId31" o:title=""/>
           </v:shape>
-          <o:OLEObject Type="Embed" ProgID="Package" ShapeID="_x0000_i1034" DrawAspect="Icon" ObjectID="_1727781144" r:id="rId32"/>
+          <o:OLEObject Type="Embed" ProgID="Package" ShapeID="_x0000_i1034" DrawAspect="Icon" ObjectID="_1727852783" r:id="rId32"/>
         </w:object>
       </w:r>
     </w:p>
@@ -10679,10 +10679,10 @@
           <w:szCs w:val="20"/>
         </w:rPr>
         <w:object w:dxaOrig="1508" w:dyaOrig="984" w14:anchorId="4523DA12">
-          <v:shape id="_x0000_i1035" type="#_x0000_t75" style="width:77.15pt;height:51.45pt" o:ole="">
+          <v:shape id="_x0000_i1035" type="#_x0000_t75" style="width:77pt;height:51.5pt" o:ole="">
             <v:imagedata r:id="rId33" o:title=""/>
           </v:shape>
-          <o:OLEObject Type="Embed" ProgID="Package" ShapeID="_x0000_i1035" DrawAspect="Icon" ObjectID="_1727781145" r:id="rId34"/>
+          <o:OLEObject Type="Embed" ProgID="Package" ShapeID="_x0000_i1035" DrawAspect="Icon" ObjectID="_1727852784" r:id="rId34"/>
         </w:object>
       </w:r>
     </w:p>
@@ -10846,10 +10846,10 @@
           <w:szCs w:val="20"/>
         </w:rPr>
         <w:object w:dxaOrig="1508" w:dyaOrig="984" w14:anchorId="191ACB0F">
-          <v:shape id="_x0000_i1036" type="#_x0000_t75" style="width:77.15pt;height:51.45pt" o:ole="">
+          <v:shape id="_x0000_i1036" type="#_x0000_t75" style="width:77pt;height:51.5pt" o:ole="">
             <v:imagedata r:id="rId35" o:title=""/>
           </v:shape>
-          <o:OLEObject Type="Embed" ProgID="Package" ShapeID="_x0000_i1036" DrawAspect="Icon" ObjectID="_1727781146" r:id="rId36"/>
+          <o:OLEObject Type="Embed" ProgID="Package" ShapeID="_x0000_i1036" DrawAspect="Icon" ObjectID="_1727852785" r:id="rId36"/>
         </w:object>
       </w:r>
       <w:r>
@@ -10860,10 +10860,10 @@
           <w:szCs w:val="24"/>
         </w:rPr>
         <w:object w:dxaOrig="1508" w:dyaOrig="984" w14:anchorId="57008D6B">
-          <v:shape id="_x0000_i1037" type="#_x0000_t75" style="width:77.15pt;height:51.45pt" o:ole="">
+          <v:shape id="_x0000_i1037" type="#_x0000_t75" style="width:77pt;height:51.5pt" o:ole="">
             <v:imagedata r:id="rId37" o:title=""/>
           </v:shape>
-          <o:OLEObject Type="Embed" ProgID="Package" ShapeID="_x0000_i1037" DrawAspect="Icon" ObjectID="_1727781147" r:id="rId38"/>
+          <o:OLEObject Type="Embed" ProgID="Package" ShapeID="_x0000_i1037" DrawAspect="Icon" ObjectID="_1727852786" r:id="rId38"/>
         </w:object>
       </w:r>
       <w:r>
@@ -10874,10 +10874,10 @@
           <w:szCs w:val="20"/>
         </w:rPr>
         <w:object w:dxaOrig="1508" w:dyaOrig="984" w14:anchorId="04ECF3DD">
-          <v:shape id="_x0000_i1038" type="#_x0000_t75" style="width:77.15pt;height:51.45pt" o:ole="">
+          <v:shape id="_x0000_i1038" type="#_x0000_t75" style="width:77pt;height:51.5pt" o:ole="">
             <v:imagedata r:id="rId39" o:title=""/>
           </v:shape>
-          <o:OLEObject Type="Embed" ProgID="Package" ShapeID="_x0000_i1038" DrawAspect="Icon" ObjectID="_1727781148" r:id="rId40"/>
+          <o:OLEObject Type="Embed" ProgID="Package" ShapeID="_x0000_i1038" DrawAspect="Icon" ObjectID="_1727852787" r:id="rId40"/>
         </w:object>
       </w:r>
       <w:r>
@@ -10888,10 +10888,10 @@
           <w:szCs w:val="20"/>
         </w:rPr>
         <w:object w:dxaOrig="1508" w:dyaOrig="984" w14:anchorId="6112712B">
-          <v:shape id="_x0000_i1039" type="#_x0000_t75" style="width:77.15pt;height:51.45pt" o:ole="">
+          <v:shape id="_x0000_i1039" type="#_x0000_t75" style="width:77pt;height:51.5pt" o:ole="">
             <v:imagedata r:id="rId41" o:title=""/>
           </v:shape>
-          <o:OLEObject Type="Embed" ProgID="Package" ShapeID="_x0000_i1039" DrawAspect="Icon" ObjectID="_1727781149" r:id="rId42"/>
+          <o:OLEObject Type="Embed" ProgID="Package" ShapeID="_x0000_i1039" DrawAspect="Icon" ObjectID="_1727852788" r:id="rId42"/>
         </w:object>
       </w:r>
     </w:p>
@@ -11786,10 +11786,10 @@
           <w:szCs w:val="20"/>
         </w:rPr>
         <w:object w:dxaOrig="1508" w:dyaOrig="984" w14:anchorId="15637DFB">
-          <v:shape id="_x0000_i1040" type="#_x0000_t75" style="width:77.15pt;height:51.45pt" o:ole="">
+          <v:shape id="_x0000_i1040" type="#_x0000_t75" style="width:77pt;height:51.5pt" o:ole="">
             <v:imagedata r:id="rId43" o:title=""/>
           </v:shape>
-          <o:OLEObject Type="Embed" ProgID="Package" ShapeID="_x0000_i1040" DrawAspect="Icon" ObjectID="_1727781150" r:id="rId44"/>
+          <o:OLEObject Type="Embed" ProgID="Package" ShapeID="_x0000_i1040" DrawAspect="Icon" ObjectID="_1727852789" r:id="rId44"/>
         </w:object>
       </w:r>
       <w:r>
@@ -11800,10 +11800,10 @@
           <w:szCs w:val="20"/>
         </w:rPr>
         <w:object w:dxaOrig="1508" w:dyaOrig="984" w14:anchorId="5E1A68D3">
-          <v:shape id="_x0000_i1041" type="#_x0000_t75" style="width:77.15pt;height:51.45pt" o:ole="">
+          <v:shape id="_x0000_i1041" type="#_x0000_t75" style="width:77pt;height:51.5pt" o:ole="">
             <v:imagedata r:id="rId45" o:title=""/>
           </v:shape>
-          <o:OLEObject Type="Embed" ProgID="Package" ShapeID="_x0000_i1041" DrawAspect="Icon" ObjectID="_1727781151" r:id="rId46"/>
+          <o:OLEObject Type="Embed" ProgID="Package" ShapeID="_x0000_i1041" DrawAspect="Icon" ObjectID="_1727852790" r:id="rId46"/>
         </w:object>
       </w:r>
     </w:p>
@@ -12436,10 +12436,10 @@
           <w:szCs w:val="24"/>
         </w:rPr>
         <w:object w:dxaOrig="1508" w:dyaOrig="984" w14:anchorId="4A262816">
-          <v:shape id="_x0000_i1042" type="#_x0000_t75" style="width:77.15pt;height:51.45pt" o:ole="">
+          <v:shape id="_x0000_i1042" type="#_x0000_t75" style="width:77pt;height:51.5pt" o:ole="">
             <v:imagedata r:id="rId47" o:title=""/>
           </v:shape>
-          <o:OLEObject Type="Embed" ProgID="Package" ShapeID="_x0000_i1042" DrawAspect="Icon" ObjectID="_1727781152" r:id="rId48"/>
+          <o:OLEObject Type="Embed" ProgID="Package" ShapeID="_x0000_i1042" DrawAspect="Icon" ObjectID="_1727852791" r:id="rId48"/>
         </w:object>
       </w:r>
     </w:p>
@@ -12553,10 +12553,10 @@
           <w:szCs w:val="24"/>
         </w:rPr>
         <w:object w:dxaOrig="1508" w:dyaOrig="984" w14:anchorId="1577BD56">
-          <v:shape id="_x0000_i1043" type="#_x0000_t75" style="width:77.15pt;height:51.45pt" o:ole="">
+          <v:shape id="_x0000_i1043" type="#_x0000_t75" style="width:77pt;height:51.5pt" o:ole="">
             <v:imagedata r:id="rId49" o:title=""/>
           </v:shape>
-          <o:OLEObject Type="Embed" ProgID="Package" ShapeID="_x0000_i1043" DrawAspect="Icon" ObjectID="_1727781153" r:id="rId50"/>
+          <o:OLEObject Type="Embed" ProgID="Package" ShapeID="_x0000_i1043" DrawAspect="Icon" ObjectID="_1727852792" r:id="rId50"/>
         </w:object>
       </w:r>
       <w:r>
@@ -12569,10 +12569,10 @@
           <w:szCs w:val="24"/>
         </w:rPr>
         <w:object w:dxaOrig="1508" w:dyaOrig="984" w14:anchorId="036993BF">
-          <v:shape id="_x0000_i1044" type="#_x0000_t75" style="width:77.15pt;height:51.45pt" o:ole="">
+          <v:shape id="_x0000_i1044" type="#_x0000_t75" style="width:77pt;height:51.5pt" o:ole="">
             <v:imagedata r:id="rId51" o:title=""/>
           </v:shape>
-          <o:OLEObject Type="Embed" ProgID="Package" ShapeID="_x0000_i1044" DrawAspect="Icon" ObjectID="_1727781154" r:id="rId52"/>
+          <o:OLEObject Type="Embed" ProgID="Package" ShapeID="_x0000_i1044" DrawAspect="Icon" ObjectID="_1727852793" r:id="rId52"/>
         </w:object>
       </w:r>
     </w:p>
@@ -13568,10 +13568,10 @@
           <w:szCs w:val="24"/>
         </w:rPr>
         <w:object w:dxaOrig="1508" w:dyaOrig="984" w14:anchorId="48E50E54">
-          <v:shape id="_x0000_i1045" type="#_x0000_t75" style="width:77.15pt;height:51.45pt" o:ole="">
+          <v:shape id="_x0000_i1045" type="#_x0000_t75" style="width:75.5pt;height:49pt" o:ole="">
             <v:imagedata r:id="rId56" o:title=""/>
           </v:shape>
-          <o:OLEObject Type="Embed" ProgID="Package" ShapeID="_x0000_i1045" DrawAspect="Icon" ObjectID="_1727781155" r:id="rId57"/>
+          <o:OLEObject Type="Embed" ProgID="Package" ShapeID="_x0000_i1045" DrawAspect="Icon" ObjectID="_1727852794" r:id="rId57"/>
         </w:object>
       </w:r>
     </w:p>
@@ -14275,7 +14275,7 @@
           </mc:Choice>
           <mc:Fallback>
             <w:pict>
-              <v:rect w14:anchorId="496D2F03" id="Rectangle 26" o:spid="_x0000_s1026" style="position:absolute;margin-left:-8pt;margin-top:37.4pt;width:468pt;height:260.5pt;z-index:251676672;visibility:visible;mso-wrap-style:square;mso-wrap-distance-left:9pt;mso-wrap-distance-top:0;mso-wrap-distance-right:9pt;mso-wrap-distance-bottom:0;mso-position-horizontal:absolute;mso-position-horizontal-relative:text;mso-position-vertical:absolute;mso-position-vertical-relative:text;v-text-anchor:middle" o:gfxdata="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" filled="f" strokecolor="red" strokeweight="3pt"/>
+              <v:rect w14:anchorId="2E4E063D" id="Rectangle 26" o:spid="_x0000_s1026" style="position:absolute;margin-left:-8pt;margin-top:37.4pt;width:468pt;height:260.5pt;z-index:251676672;visibility:visible;mso-wrap-style:square;mso-wrap-distance-left:9pt;mso-wrap-distance-top:0;mso-wrap-distance-right:9pt;mso-wrap-distance-bottom:0;mso-position-horizontal:absolute;mso-position-horizontal-relative:text;mso-position-vertical:absolute;mso-position-vertical-relative:text;v-text-anchor:middle" o:gfxdata="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" filled="f" strokecolor="red" strokeweight="3pt"/>
             </w:pict>
           </mc:Fallback>
         </mc:AlternateContent>
@@ -14895,21 +14895,8 @@
           <w:sz w:val="24"/>
           <w:szCs w:val="24"/>
         </w:rPr>
-        <w:t xml:space="preserve"> </w:t>
-      </w:r>
-      <w:proofErr w:type="spellStart"/>
-      <w:r>
-        <w:rPr>
-          <w:rFonts w:ascii="Candara" w:hAnsi="Candara"/>
-          <w:b/>
-          <w:bCs/>
-          <w:color w:val="70AD47" w:themeColor="accent6"/>
-          <w:sz w:val="24"/>
-          <w:szCs w:val="24"/>
-        </w:rPr>
-        <w:t>FooterSection</w:t>
-      </w:r>
-      <w:proofErr w:type="spellEnd"/>
+        <w:t xml:space="preserve"> FooterSection</w:t>
+      </w:r>
       <w:r>
         <w:rPr>
           <w:rFonts w:ascii="Candara" w:hAnsi="Candara"/>
@@ -15006,25 +14993,14 @@
         </w:rPr>
         <w:t xml:space="preserve"> </w:t>
       </w:r>
-      <w:proofErr w:type="spellStart"/>
-      <w:r>
-        <w:rPr>
-          <w:rFonts w:ascii="Candara" w:hAnsi="Candara"/>
-          <w:color w:val="4472C4" w:themeColor="accent1"/>
-          <w:sz w:val="20"/>
-          <w:szCs w:val="20"/>
-        </w:rPr>
-        <w:t>footerdirver</w:t>
-      </w:r>
-      <w:proofErr w:type="spellEnd"/>
-      <w:r>
-        <w:rPr>
-          <w:rFonts w:ascii="Candara" w:hAnsi="Candara"/>
-          <w:color w:val="4472C4" w:themeColor="accent1"/>
-          <w:sz w:val="20"/>
-          <w:szCs w:val="20"/>
-        </w:rPr>
-        <w:t xml:space="preserve"> )</w:t>
+      <w:r>
+        <w:rPr>
+          <w:rFonts w:ascii="Candara" w:hAnsi="Candara"/>
+          <w:color w:val="4472C4" w:themeColor="accent1"/>
+          <w:sz w:val="20"/>
+          <w:szCs w:val="20"/>
+        </w:rPr>
+        <w:t>footerdirver )</w:t>
       </w:r>
       <w:r>
         <w:rPr>
@@ -15449,7 +15425,7 @@
           </mc:Choice>
           <mc:Fallback>
             <w:pict>
-              <v:rect w14:anchorId="65E13E4A" id="Rectangle 28" o:spid="_x0000_s1026" style="position:absolute;margin-left:-6.5pt;margin-top:58.65pt;width:481.5pt;height:268.5pt;z-index:251677696;visibility:visible;mso-wrap-style:square;mso-wrap-distance-left:9pt;mso-wrap-distance-top:0;mso-wrap-distance-right:9pt;mso-wrap-distance-bottom:0;mso-position-horizontal:absolute;mso-position-horizontal-relative:text;mso-position-vertical:absolute;mso-position-vertical-relative:text;v-text-anchor:middle" o:gfxdata="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" filled="f" strokecolor="red" strokeweight="3pt"/>
+              <v:rect w14:anchorId="62FA4B69" id="Rectangle 28" o:spid="_x0000_s1026" style="position:absolute;margin-left:-6.5pt;margin-top:58.65pt;width:481.5pt;height:268.5pt;z-index:251677696;visibility:visible;mso-wrap-style:square;mso-wrap-distance-left:9pt;mso-wrap-distance-top:0;mso-wrap-distance-right:9pt;mso-wrap-distance-bottom:0;mso-position-horizontal:absolute;mso-position-horizontal-relative:text;mso-position-vertical:absolute;mso-position-vertical-relative:text;v-text-anchor:middle" o:gfxdata="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" filled="f" strokecolor="red" strokeweight="3pt"/>
             </w:pict>
           </mc:Fallback>
         </mc:AlternateContent>
@@ -15462,10 +15438,10 @@
           <w:szCs w:val="20"/>
         </w:rPr>
         <w:object w:dxaOrig="1508" w:dyaOrig="984" w14:anchorId="268142FE">
-          <v:shape id="_x0000_i1051" type="#_x0000_t75" style="width:77.15pt;height:51.45pt" o:ole="">
+          <v:shape id="_x0000_i1051" type="#_x0000_t75" style="width:75.5pt;height:49pt" o:ole="">
             <v:imagedata r:id="rId58" o:title=""/>
           </v:shape>
-          <o:OLEObject Type="Embed" ProgID="Package" ShapeID="_x0000_i1051" DrawAspect="Icon" ObjectID="_1727781156" r:id="rId59"/>
+          <o:OLEObject Type="Embed" ProgID="Package" ShapeID="_x0000_i1051" DrawAspect="Icon" ObjectID="_1727852795" r:id="rId59"/>
         </w:object>
       </w:r>
     </w:p>
@@ -16370,10 +16346,10 @@
           <w:szCs w:val="24"/>
         </w:rPr>
         <w:object w:dxaOrig="1508" w:dyaOrig="984" w14:anchorId="32E0FFFB">
-          <v:shape id="_x0000_i1049" type="#_x0000_t75" style="width:77.15pt;height:51.45pt" o:ole="">
+          <v:shape id="_x0000_i1049" type="#_x0000_t75" style="width:75.5pt;height:49pt" o:ole="">
             <v:imagedata r:id="rId62" o:title=""/>
           </v:shape>
-          <o:OLEObject Type="Embed" ProgID="Package" ShapeID="_x0000_i1049" DrawAspect="Icon" ObjectID="_1727781157" r:id="rId63"/>
+          <o:OLEObject Type="Embed" ProgID="Package" ShapeID="_x0000_i1049" DrawAspect="Icon" ObjectID="_1727852796" r:id="rId63"/>
         </w:object>
       </w:r>
     </w:p>
@@ -16500,6 +16476,407 @@
         </w:rPr>
         <w:t xml:space="preserve"> delete cookie by name or delete all cookies then it will automatically navigate to home page then try to click on any link (verify the link then it should ask us to login)</w:t>
       </w:r>
+    </w:p>
+    <w:p>
+      <w:pPr>
+        <w:tabs>
+          <w:tab w:val="left" w:pos="2834"/>
+        </w:tabs>
+        <w:rPr>
+          <w:rFonts w:ascii="Candara" w:hAnsi="Candara"/>
+          <w:color w:val="4472C4" w:themeColor="accent1"/>
+          <w:sz w:val="20"/>
+          <w:szCs w:val="20"/>
+        </w:rPr>
+      </w:pPr>
+    </w:p>
+    <w:p>
+      <w:pPr>
+        <w:tabs>
+          <w:tab w:val="left" w:pos="2834"/>
+        </w:tabs>
+        <w:rPr>
+          <w:rFonts w:ascii="Candara" w:hAnsi="Candara"/>
+          <w:b/>
+          <w:bCs/>
+          <w:color w:val="FF0000"/>
+          <w:sz w:val="24"/>
+          <w:szCs w:val="24"/>
+        </w:rPr>
+      </w:pPr>
+      <w:r>
+        <w:rPr>
+          <w:rFonts w:ascii="Candara" w:hAnsi="Candara"/>
+          <w:b/>
+          <w:bCs/>
+          <w:color w:val="FF0000"/>
+          <w:sz w:val="24"/>
+          <w:szCs w:val="24"/>
+        </w:rPr>
+        <w:t>Properties File:</w:t>
+      </w:r>
+    </w:p>
+    <w:p>
+      <w:pPr>
+        <w:tabs>
+          <w:tab w:val="left" w:pos="2834"/>
+        </w:tabs>
+        <w:rPr>
+          <w:rFonts w:ascii="Candara" w:hAnsi="Candara"/>
+          <w:b/>
+          <w:bCs/>
+          <w:color w:val="FF0000"/>
+          <w:sz w:val="24"/>
+          <w:szCs w:val="24"/>
+        </w:rPr>
+      </w:pPr>
+      <w:r>
+        <w:rPr>
+          <w:rFonts w:ascii="Candara" w:hAnsi="Candara"/>
+          <w:b/>
+          <w:bCs/>
+          <w:color w:val="FF0000"/>
+          <w:sz w:val="24"/>
+          <w:szCs w:val="24"/>
+        </w:rPr>
+        <w:t>Create properties file under test/resources</w:t>
+      </w:r>
+    </w:p>
+    <w:p>
+      <w:pPr>
+        <w:tabs>
+          <w:tab w:val="left" w:pos="2834"/>
+        </w:tabs>
+        <w:rPr>
+          <w:rFonts w:ascii="Candara" w:hAnsi="Candara"/>
+          <w:b/>
+          <w:bCs/>
+          <w:color w:val="FF0000"/>
+          <w:sz w:val="24"/>
+          <w:szCs w:val="24"/>
+        </w:rPr>
+      </w:pPr>
+      <w:r>
+        <w:rPr>
+          <w:rFonts w:ascii="Candara" w:hAnsi="Candara"/>
+          <w:b/>
+          <w:bCs/>
+          <w:color w:val="FF0000"/>
+          <w:sz w:val="24"/>
+          <w:szCs w:val="24"/>
+        </w:rPr>
+        <w:t>Major use of properties file to capture certain common message</w:t>
+      </w:r>
+    </w:p>
+    <w:p>
+      <w:pPr>
+        <w:tabs>
+          <w:tab w:val="left" w:pos="2834"/>
+        </w:tabs>
+        <w:rPr>
+          <w:rFonts w:ascii="Candara" w:hAnsi="Candara"/>
+          <w:color w:val="4472C4" w:themeColor="accent1"/>
+          <w:sz w:val="20"/>
+          <w:szCs w:val="20"/>
+        </w:rPr>
+      </w:pPr>
+      <w:r>
+        <w:rPr>
+          <w:rFonts w:ascii="Candara" w:hAnsi="Candara"/>
+          <w:color w:val="4472C4" w:themeColor="accent1"/>
+          <w:sz w:val="20"/>
+          <w:szCs w:val="20"/>
+        </w:rPr>
+        <w:t>Like: welcome message</w:t>
+      </w:r>
+    </w:p>
+    <w:p>
+      <w:pPr>
+        <w:tabs>
+          <w:tab w:val="left" w:pos="2834"/>
+        </w:tabs>
+        <w:rPr>
+          <w:rFonts w:ascii="Candara" w:hAnsi="Candara"/>
+          <w:color w:val="4472C4" w:themeColor="accent1"/>
+          <w:sz w:val="20"/>
+          <w:szCs w:val="20"/>
+        </w:rPr>
+      </w:pPr>
+      <w:r>
+        <w:rPr>
+          <w:rFonts w:ascii="Candara" w:hAnsi="Candara"/>
+          <w:color w:val="4472C4" w:themeColor="accent1"/>
+          <w:sz w:val="20"/>
+          <w:szCs w:val="20"/>
+        </w:rPr>
+        <w:t>Step 1: Create a property file (</w:t>
+      </w:r>
+      <w:proofErr w:type="spellStart"/>
+      <w:proofErr w:type="gramStart"/>
+      <w:r>
+        <w:rPr>
+          <w:rFonts w:ascii="Candara" w:hAnsi="Candara"/>
+          <w:color w:val="4472C4" w:themeColor="accent1"/>
+          <w:sz w:val="20"/>
+          <w:szCs w:val="20"/>
+        </w:rPr>
+        <w:t>common.properties</w:t>
+      </w:r>
+      <w:proofErr w:type="spellEnd"/>
+      <w:proofErr w:type="gramEnd"/>
+      <w:r>
+        <w:rPr>
+          <w:rFonts w:ascii="Candara" w:hAnsi="Candara"/>
+          <w:color w:val="4472C4" w:themeColor="accent1"/>
+          <w:sz w:val="20"/>
+          <w:szCs w:val="20"/>
+        </w:rPr>
+        <w:t>)</w:t>
+      </w:r>
+    </w:p>
+    <w:p>
+      <w:pPr>
+        <w:tabs>
+          <w:tab w:val="left" w:pos="2834"/>
+        </w:tabs>
+        <w:rPr>
+          <w:rFonts w:ascii="Candara" w:hAnsi="Candara"/>
+          <w:color w:val="4472C4" w:themeColor="accent1"/>
+          <w:sz w:val="20"/>
+          <w:szCs w:val="20"/>
+        </w:rPr>
+      </w:pPr>
+      <w:r>
+        <w:rPr>
+          <w:rFonts w:ascii="Candara" w:hAnsi="Candara"/>
+          <w:color w:val="4472C4" w:themeColor="accent1"/>
+          <w:sz w:val="20"/>
+          <w:szCs w:val="20"/>
+        </w:rPr>
+        <w:t>Step2: read data from file</w:t>
+      </w:r>
+    </w:p>
+    <w:p>
+      <w:pPr>
+        <w:tabs>
+          <w:tab w:val="left" w:pos="2834"/>
+        </w:tabs>
+        <w:rPr>
+          <w:rFonts w:ascii="Candara" w:hAnsi="Candara"/>
+          <w:b/>
+          <w:bCs/>
+          <w:color w:val="FF0000"/>
+          <w:sz w:val="20"/>
+          <w:szCs w:val="20"/>
+        </w:rPr>
+      </w:pPr>
+      <w:r>
+        <w:rPr>
+          <w:rFonts w:ascii="Candara" w:hAnsi="Candara"/>
+          <w:color w:val="4472C4" w:themeColor="accent1"/>
+          <w:sz w:val="20"/>
+          <w:szCs w:val="20"/>
+        </w:rPr>
+        <w:t xml:space="preserve">Note:  </w:t>
+      </w:r>
+      <w:r>
+        <w:rPr>
+          <w:rFonts w:ascii="Candara" w:hAnsi="Candara"/>
+          <w:b/>
+          <w:bCs/>
+          <w:color w:val="FF0000"/>
+          <w:sz w:val="20"/>
+          <w:szCs w:val="20"/>
+        </w:rPr>
+        <w:t xml:space="preserve">by </w:t>
+      </w:r>
+      <w:r>
+        <w:rPr>
+          <w:rFonts w:ascii="Candara" w:hAnsi="Candara"/>
+          <w:b/>
+          <w:bCs/>
+          <w:color w:val="FF0000"/>
+          <w:sz w:val="20"/>
+          <w:szCs w:val="20"/>
+        </w:rPr>
+        <w:t>using Properties</w:t>
+      </w:r>
+      <w:r>
+        <w:rPr>
+          <w:rFonts w:ascii="Candara" w:hAnsi="Candara"/>
+          <w:b/>
+          <w:bCs/>
+          <w:color w:val="FF0000"/>
+          <w:sz w:val="20"/>
+          <w:szCs w:val="20"/>
+        </w:rPr>
+        <w:t xml:space="preserve"> class in </w:t>
+      </w:r>
+      <w:proofErr w:type="gramStart"/>
+      <w:r>
+        <w:rPr>
+          <w:rFonts w:ascii="Candara" w:hAnsi="Candara"/>
+          <w:b/>
+          <w:bCs/>
+          <w:color w:val="FF0000"/>
+          <w:sz w:val="20"/>
+          <w:szCs w:val="20"/>
+        </w:rPr>
+        <w:t>java</w:t>
+      </w:r>
+      <w:proofErr w:type="gramEnd"/>
+      <w:r>
+        <w:rPr>
+          <w:rFonts w:ascii="Candara" w:hAnsi="Candara"/>
+          <w:b/>
+          <w:bCs/>
+          <w:color w:val="FF0000"/>
+          <w:sz w:val="20"/>
+          <w:szCs w:val="20"/>
+        </w:rPr>
+        <w:t xml:space="preserve"> we can read data from properties file</w:t>
+      </w:r>
+    </w:p>
+    <w:p>
+      <w:pPr>
+        <w:tabs>
+          <w:tab w:val="left" w:pos="2834"/>
+        </w:tabs>
+        <w:rPr>
+          <w:rFonts w:ascii="Candara" w:hAnsi="Candara"/>
+          <w:b/>
+          <w:bCs/>
+          <w:color w:val="FF0000"/>
+          <w:sz w:val="20"/>
+          <w:szCs w:val="20"/>
+        </w:rPr>
+      </w:pPr>
+      <w:r>
+        <w:rPr>
+          <w:rFonts w:ascii="Candara" w:hAnsi="Candara"/>
+          <w:b/>
+          <w:bCs/>
+          <w:color w:val="FF0000"/>
+          <w:sz w:val="20"/>
+          <w:szCs w:val="20"/>
+        </w:rPr>
+        <w:t>Refer below doc</w:t>
+      </w:r>
+    </w:p>
+    <w:p>
+      <w:pPr>
+        <w:tabs>
+          <w:tab w:val="left" w:pos="2834"/>
+        </w:tabs>
+        <w:rPr>
+          <w:rFonts w:ascii="Candara" w:hAnsi="Candara"/>
+          <w:color w:val="4472C4" w:themeColor="accent1"/>
+          <w:sz w:val="20"/>
+          <w:szCs w:val="20"/>
+        </w:rPr>
+      </w:pPr>
+      <w:hyperlink r:id="rId64" w:history="1">
+        <w:r>
+          <w:rPr>
+            <w:rStyle w:val="Hyperlink"/>
+            <w:rFonts w:ascii="Candara" w:hAnsi="Candara"/>
+            <w:sz w:val="20"/>
+            <w:szCs w:val="20"/>
+          </w:rPr>
+          <w:t>https://docs.oracle.com/javase/7/docs/api/java/util/Properties.html</w:t>
+        </w:r>
+      </w:hyperlink>
+    </w:p>
+    <w:p>
+      <w:pPr>
+        <w:tabs>
+          <w:tab w:val="left" w:pos="2834"/>
+        </w:tabs>
+        <w:rPr>
+          <w:rFonts w:ascii="Candara" w:hAnsi="Candara"/>
+          <w:color w:val="4472C4" w:themeColor="accent1"/>
+          <w:sz w:val="20"/>
+          <w:szCs w:val="20"/>
+        </w:rPr>
+      </w:pPr>
+      <w:r>
+        <w:rPr>
+          <w:rFonts w:ascii="Candara" w:hAnsi="Candara"/>
+          <w:color w:val="4472C4" w:themeColor="accent1"/>
+          <w:sz w:val="20"/>
+          <w:szCs w:val="20"/>
+        </w:rPr>
+        <w:object w:dxaOrig="1508" w:dyaOrig="984" w14:anchorId="17D69BF6">
+          <v:shape id="_x0000_i1052" type="#_x0000_t75" style="width:75.5pt;height:49pt" o:ole="">
+            <v:imagedata r:id="rId65" o:title=""/>
+          </v:shape>
+          <o:OLEObject Type="Embed" ProgID="Package" ShapeID="_x0000_i1052" DrawAspect="Icon" ObjectID="_1727852797" r:id="rId66"/>
+        </w:object>
+      </w:r>
+      <w:r>
+        <w:rPr>
+          <w:rFonts w:ascii="Candara" w:hAnsi="Candara"/>
+          <w:color w:val="4472C4" w:themeColor="accent1"/>
+          <w:sz w:val="20"/>
+          <w:szCs w:val="20"/>
+        </w:rPr>
+        <w:object w:dxaOrig="1508" w:dyaOrig="984" w14:anchorId="6411F015">
+          <v:shape id="_x0000_i1053" type="#_x0000_t75" style="width:75.5pt;height:49pt" o:ole="">
+            <v:imagedata r:id="rId67" o:title=""/>
+          </v:shape>
+          <o:OLEObject Type="Embed" ProgID="Package" ShapeID="_x0000_i1053" DrawAspect="Icon" ObjectID="_1727852798" r:id="rId68"/>
+        </w:object>
+      </w:r>
+    </w:p>
+    <w:p>
+      <w:pPr>
+        <w:tabs>
+          <w:tab w:val="left" w:pos="2834"/>
+        </w:tabs>
+        <w:rPr>
+          <w:rFonts w:ascii="Candara" w:hAnsi="Candara"/>
+          <w:color w:val="4472C4" w:themeColor="accent1"/>
+          <w:sz w:val="20"/>
+          <w:szCs w:val="20"/>
+        </w:rPr>
+      </w:pPr>
+    </w:p>
+    <w:p>
+      <w:pPr>
+        <w:tabs>
+          <w:tab w:val="left" w:pos="2834"/>
+        </w:tabs>
+        <w:rPr>
+          <w:rFonts w:ascii="Candara" w:hAnsi="Candara"/>
+          <w:color w:val="4472C4" w:themeColor="accent1"/>
+          <w:sz w:val="20"/>
+          <w:szCs w:val="20"/>
+        </w:rPr>
+      </w:pPr>
+    </w:p>
+    <w:p>
+      <w:pPr>
+        <w:tabs>
+          <w:tab w:val="left" w:pos="2834"/>
+        </w:tabs>
+        <w:rPr>
+          <w:rFonts w:ascii="Candara" w:hAnsi="Candara"/>
+          <w:color w:val="4472C4" w:themeColor="accent1"/>
+          <w:sz w:val="20"/>
+          <w:szCs w:val="20"/>
+        </w:rPr>
+      </w:pPr>
+      <w:proofErr w:type="spellStart"/>
+      <w:r>
+        <w:rPr>
+          <w:rFonts w:ascii="Candara" w:hAnsi="Candara"/>
+          <w:color w:val="4472C4" w:themeColor="accent1"/>
+          <w:sz w:val="20"/>
+          <w:szCs w:val="20"/>
+        </w:rPr>
+        <w:t>TakeScreenshot</w:t>
+      </w:r>
+      <w:proofErr w:type="spellEnd"/>
     </w:p>
     <w:p>
       <w:pPr>

</xml_diff>

<commit_message>
Selenium 4 features added invoking multiple browsers and relative locators
</commit_message>
<xml_diff>
--- a/Selenium.docx
+++ b/Selenium.docx
@@ -5832,7 +5832,7 @@
           <v:shape id="_x0000_i1025" type="#_x0000_t75" style="width:77pt;height:51.5pt" o:ole="">
             <v:imagedata r:id="rId11" o:title=""/>
           </v:shape>
-          <o:OLEObject Type="Embed" ProgID="Package" ShapeID="_x0000_i1025" DrawAspect="Icon" ObjectID="_1727852774" r:id="rId12"/>
+          <o:OLEObject Type="Embed" ProgID="Package" ShapeID="_x0000_i1025" DrawAspect="Icon" ObjectID="_1727905170" r:id="rId12"/>
         </w:object>
       </w:r>
     </w:p>
@@ -6633,7 +6633,7 @@
           <v:shape id="_x0000_i1026" type="#_x0000_t75" style="width:77pt;height:51.5pt" o:ole="">
             <v:imagedata r:id="rId13" o:title=""/>
           </v:shape>
-          <o:OLEObject Type="Embed" ProgID="Package" ShapeID="_x0000_i1026" DrawAspect="Icon" ObjectID="_1727852775" r:id="rId14"/>
+          <o:OLEObject Type="Embed" ProgID="Package" ShapeID="_x0000_i1026" DrawAspect="Icon" ObjectID="_1727905171" r:id="rId14"/>
         </w:object>
       </w:r>
     </w:p>
@@ -6736,7 +6736,7 @@
           <v:shape id="_x0000_i1027" type="#_x0000_t75" style="width:77pt;height:51.5pt" o:ole="">
             <v:imagedata r:id="rId15" o:title=""/>
           </v:shape>
-          <o:OLEObject Type="Embed" ProgID="Package" ShapeID="_x0000_i1027" DrawAspect="Icon" ObjectID="_1727852776" r:id="rId16"/>
+          <o:OLEObject Type="Embed" ProgID="Package" ShapeID="_x0000_i1027" DrawAspect="Icon" ObjectID="_1727905172" r:id="rId16"/>
         </w:object>
       </w:r>
     </w:p>
@@ -7130,7 +7130,7 @@
           <v:shape id="_x0000_i1028" type="#_x0000_t75" style="width:77pt;height:51.5pt" o:ole="">
             <v:imagedata r:id="rId17" o:title=""/>
           </v:shape>
-          <o:OLEObject Type="Embed" ProgID="Package" ShapeID="_x0000_i1028" DrawAspect="Icon" ObjectID="_1727852777" r:id="rId18"/>
+          <o:OLEObject Type="Embed" ProgID="Package" ShapeID="_x0000_i1028" DrawAspect="Icon" ObjectID="_1727905173" r:id="rId18"/>
         </w:object>
       </w:r>
     </w:p>
@@ -7360,7 +7360,7 @@
           <v:shape id="_x0000_i1029" type="#_x0000_t75" style="width:77pt;height:51.5pt" o:ole="">
             <v:imagedata r:id="rId19" o:title=""/>
           </v:shape>
-          <o:OLEObject Type="Embed" ProgID="Package" ShapeID="_x0000_i1029" DrawAspect="Icon" ObjectID="_1727852778" r:id="rId20"/>
+          <o:OLEObject Type="Embed" ProgID="Package" ShapeID="_x0000_i1029" DrawAspect="Icon" ObjectID="_1727905174" r:id="rId20"/>
         </w:object>
       </w:r>
       <w:r>
@@ -7376,7 +7376,7 @@
           <v:shape id="_x0000_i1030" type="#_x0000_t75" style="width:77pt;height:51.5pt" o:ole="">
             <v:imagedata r:id="rId21" o:title=""/>
           </v:shape>
-          <o:OLEObject Type="Embed" ProgID="Package" ShapeID="_x0000_i1030" DrawAspect="Icon" ObjectID="_1727852779" r:id="rId22"/>
+          <o:OLEObject Type="Embed" ProgID="Package" ShapeID="_x0000_i1030" DrawAspect="Icon" ObjectID="_1727905175" r:id="rId22"/>
         </w:object>
       </w:r>
       <w:r>
@@ -7392,7 +7392,7 @@
           <v:shape id="_x0000_i1031" type="#_x0000_t75" style="width:77pt;height:51.5pt" o:ole="">
             <v:imagedata r:id="rId23" o:title=""/>
           </v:shape>
-          <o:OLEObject Type="Embed" ProgID="Package" ShapeID="_x0000_i1031" DrawAspect="Icon" ObjectID="_1727852780" r:id="rId24"/>
+          <o:OLEObject Type="Embed" ProgID="Package" ShapeID="_x0000_i1031" DrawAspect="Icon" ObjectID="_1727905176" r:id="rId24"/>
         </w:object>
       </w:r>
     </w:p>
@@ -9099,7 +9099,7 @@
           <v:shape id="_x0000_i1032" type="#_x0000_t75" style="width:77pt;height:51.5pt" o:ole="">
             <v:imagedata r:id="rId27" o:title=""/>
           </v:shape>
-          <o:OLEObject Type="Embed" ProgID="Package" ShapeID="_x0000_i1032" DrawAspect="Icon" ObjectID="_1727852781" r:id="rId28"/>
+          <o:OLEObject Type="Embed" ProgID="Package" ShapeID="_x0000_i1032" DrawAspect="Icon" ObjectID="_1727905177" r:id="rId28"/>
         </w:object>
       </w:r>
       <w:r>
@@ -9112,7 +9112,7 @@
           <v:shape id="_x0000_i1033" type="#_x0000_t75" style="width:77pt;height:51.5pt" o:ole="">
             <v:imagedata r:id="rId29" o:title=""/>
           </v:shape>
-          <o:OLEObject Type="Embed" ProgID="Package" ShapeID="_x0000_i1033" DrawAspect="Icon" ObjectID="_1727852782" r:id="rId30"/>
+          <o:OLEObject Type="Embed" ProgID="Package" ShapeID="_x0000_i1033" DrawAspect="Icon" ObjectID="_1727905178" r:id="rId30"/>
         </w:object>
       </w:r>
     </w:p>
@@ -9275,7 +9275,7 @@
           <v:shape id="_x0000_i1034" type="#_x0000_t75" style="width:77pt;height:51.5pt" o:ole="">
             <v:imagedata r:id="rId31" o:title=""/>
           </v:shape>
-          <o:OLEObject Type="Embed" ProgID="Package" ShapeID="_x0000_i1034" DrawAspect="Icon" ObjectID="_1727852783" r:id="rId32"/>
+          <o:OLEObject Type="Embed" ProgID="Package" ShapeID="_x0000_i1034" DrawAspect="Icon" ObjectID="_1727905179" r:id="rId32"/>
         </w:object>
       </w:r>
     </w:p>
@@ -10682,7 +10682,7 @@
           <v:shape id="_x0000_i1035" type="#_x0000_t75" style="width:77pt;height:51.5pt" o:ole="">
             <v:imagedata r:id="rId33" o:title=""/>
           </v:shape>
-          <o:OLEObject Type="Embed" ProgID="Package" ShapeID="_x0000_i1035" DrawAspect="Icon" ObjectID="_1727852784" r:id="rId34"/>
+          <o:OLEObject Type="Embed" ProgID="Package" ShapeID="_x0000_i1035" DrawAspect="Icon" ObjectID="_1727905180" r:id="rId34"/>
         </w:object>
       </w:r>
     </w:p>
@@ -10849,7 +10849,7 @@
           <v:shape id="_x0000_i1036" type="#_x0000_t75" style="width:77pt;height:51.5pt" o:ole="">
             <v:imagedata r:id="rId35" o:title=""/>
           </v:shape>
-          <o:OLEObject Type="Embed" ProgID="Package" ShapeID="_x0000_i1036" DrawAspect="Icon" ObjectID="_1727852785" r:id="rId36"/>
+          <o:OLEObject Type="Embed" ProgID="Package" ShapeID="_x0000_i1036" DrawAspect="Icon" ObjectID="_1727905181" r:id="rId36"/>
         </w:object>
       </w:r>
       <w:r>
@@ -10863,7 +10863,7 @@
           <v:shape id="_x0000_i1037" type="#_x0000_t75" style="width:77pt;height:51.5pt" o:ole="">
             <v:imagedata r:id="rId37" o:title=""/>
           </v:shape>
-          <o:OLEObject Type="Embed" ProgID="Package" ShapeID="_x0000_i1037" DrawAspect="Icon" ObjectID="_1727852786" r:id="rId38"/>
+          <o:OLEObject Type="Embed" ProgID="Package" ShapeID="_x0000_i1037" DrawAspect="Icon" ObjectID="_1727905182" r:id="rId38"/>
         </w:object>
       </w:r>
       <w:r>
@@ -10877,7 +10877,7 @@
           <v:shape id="_x0000_i1038" type="#_x0000_t75" style="width:77pt;height:51.5pt" o:ole="">
             <v:imagedata r:id="rId39" o:title=""/>
           </v:shape>
-          <o:OLEObject Type="Embed" ProgID="Package" ShapeID="_x0000_i1038" DrawAspect="Icon" ObjectID="_1727852787" r:id="rId40"/>
+          <o:OLEObject Type="Embed" ProgID="Package" ShapeID="_x0000_i1038" DrawAspect="Icon" ObjectID="_1727905183" r:id="rId40"/>
         </w:object>
       </w:r>
       <w:r>
@@ -10891,7 +10891,7 @@
           <v:shape id="_x0000_i1039" type="#_x0000_t75" style="width:77pt;height:51.5pt" o:ole="">
             <v:imagedata r:id="rId41" o:title=""/>
           </v:shape>
-          <o:OLEObject Type="Embed" ProgID="Package" ShapeID="_x0000_i1039" DrawAspect="Icon" ObjectID="_1727852788" r:id="rId42"/>
+          <o:OLEObject Type="Embed" ProgID="Package" ShapeID="_x0000_i1039" DrawAspect="Icon" ObjectID="_1727905184" r:id="rId42"/>
         </w:object>
       </w:r>
     </w:p>
@@ -11789,7 +11789,7 @@
           <v:shape id="_x0000_i1040" type="#_x0000_t75" style="width:77pt;height:51.5pt" o:ole="">
             <v:imagedata r:id="rId43" o:title=""/>
           </v:shape>
-          <o:OLEObject Type="Embed" ProgID="Package" ShapeID="_x0000_i1040" DrawAspect="Icon" ObjectID="_1727852789" r:id="rId44"/>
+          <o:OLEObject Type="Embed" ProgID="Package" ShapeID="_x0000_i1040" DrawAspect="Icon" ObjectID="_1727905185" r:id="rId44"/>
         </w:object>
       </w:r>
       <w:r>
@@ -11803,7 +11803,7 @@
           <v:shape id="_x0000_i1041" type="#_x0000_t75" style="width:77pt;height:51.5pt" o:ole="">
             <v:imagedata r:id="rId45" o:title=""/>
           </v:shape>
-          <o:OLEObject Type="Embed" ProgID="Package" ShapeID="_x0000_i1041" DrawAspect="Icon" ObjectID="_1727852790" r:id="rId46"/>
+          <o:OLEObject Type="Embed" ProgID="Package" ShapeID="_x0000_i1041" DrawAspect="Icon" ObjectID="_1727905186" r:id="rId46"/>
         </w:object>
       </w:r>
     </w:p>
@@ -12439,7 +12439,7 @@
           <v:shape id="_x0000_i1042" type="#_x0000_t75" style="width:77pt;height:51.5pt" o:ole="">
             <v:imagedata r:id="rId47" o:title=""/>
           </v:shape>
-          <o:OLEObject Type="Embed" ProgID="Package" ShapeID="_x0000_i1042" DrawAspect="Icon" ObjectID="_1727852791" r:id="rId48"/>
+          <o:OLEObject Type="Embed" ProgID="Package" ShapeID="_x0000_i1042" DrawAspect="Icon" ObjectID="_1727905187" r:id="rId48"/>
         </w:object>
       </w:r>
     </w:p>
@@ -12556,7 +12556,7 @@
           <v:shape id="_x0000_i1043" type="#_x0000_t75" style="width:77pt;height:51.5pt" o:ole="">
             <v:imagedata r:id="rId49" o:title=""/>
           </v:shape>
-          <o:OLEObject Type="Embed" ProgID="Package" ShapeID="_x0000_i1043" DrawAspect="Icon" ObjectID="_1727852792" r:id="rId50"/>
+          <o:OLEObject Type="Embed" ProgID="Package" ShapeID="_x0000_i1043" DrawAspect="Icon" ObjectID="_1727905188" r:id="rId50"/>
         </w:object>
       </w:r>
       <w:r>
@@ -12572,7 +12572,7 @@
           <v:shape id="_x0000_i1044" type="#_x0000_t75" style="width:77pt;height:51.5pt" o:ole="">
             <v:imagedata r:id="rId51" o:title=""/>
           </v:shape>
-          <o:OLEObject Type="Embed" ProgID="Package" ShapeID="_x0000_i1044" DrawAspect="Icon" ObjectID="_1727852793" r:id="rId52"/>
+          <o:OLEObject Type="Embed" ProgID="Package" ShapeID="_x0000_i1044" DrawAspect="Icon" ObjectID="_1727905189" r:id="rId52"/>
         </w:object>
       </w:r>
     </w:p>
@@ -13571,7 +13571,7 @@
           <v:shape id="_x0000_i1045" type="#_x0000_t75" style="width:75.5pt;height:49pt" o:ole="">
             <v:imagedata r:id="rId56" o:title=""/>
           </v:shape>
-          <o:OLEObject Type="Embed" ProgID="Package" ShapeID="_x0000_i1045" DrawAspect="Icon" ObjectID="_1727852794" r:id="rId57"/>
+          <o:OLEObject Type="Embed" ProgID="Package" ShapeID="_x0000_i1045" DrawAspect="Icon" ObjectID="_1727905190" r:id="rId57"/>
         </w:object>
       </w:r>
     </w:p>
@@ -14275,7 +14275,7 @@
           </mc:Choice>
           <mc:Fallback>
             <w:pict>
-              <v:rect w14:anchorId="2E4E063D" id="Rectangle 26" o:spid="_x0000_s1026" style="position:absolute;margin-left:-8pt;margin-top:37.4pt;width:468pt;height:260.5pt;z-index:251676672;visibility:visible;mso-wrap-style:square;mso-wrap-distance-left:9pt;mso-wrap-distance-top:0;mso-wrap-distance-right:9pt;mso-wrap-distance-bottom:0;mso-position-horizontal:absolute;mso-position-horizontal-relative:text;mso-position-vertical:absolute;mso-position-vertical-relative:text;v-text-anchor:middle" o:gfxdata="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" filled="f" strokecolor="red" strokeweight="3pt"/>
+              <v:rect w14:anchorId="11DD36E1" id="Rectangle 26" o:spid="_x0000_s1026" style="position:absolute;margin-left:-8pt;margin-top:37.4pt;width:468pt;height:260.5pt;z-index:251676672;visibility:visible;mso-wrap-style:square;mso-wrap-distance-left:9pt;mso-wrap-distance-top:0;mso-wrap-distance-right:9pt;mso-wrap-distance-bottom:0;mso-position-horizontal:absolute;mso-position-horizontal-relative:text;mso-position-vertical:absolute;mso-position-vertical-relative:text;v-text-anchor:middle" o:gfxdata="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" filled="f" strokecolor="red" strokeweight="3pt"/>
             </w:pict>
           </mc:Fallback>
         </mc:AlternateContent>
@@ -15425,7 +15425,7 @@
           </mc:Choice>
           <mc:Fallback>
             <w:pict>
-              <v:rect w14:anchorId="62FA4B69" id="Rectangle 28" o:spid="_x0000_s1026" style="position:absolute;margin-left:-6.5pt;margin-top:58.65pt;width:481.5pt;height:268.5pt;z-index:251677696;visibility:visible;mso-wrap-style:square;mso-wrap-distance-left:9pt;mso-wrap-distance-top:0;mso-wrap-distance-right:9pt;mso-wrap-distance-bottom:0;mso-position-horizontal:absolute;mso-position-horizontal-relative:text;mso-position-vertical:absolute;mso-position-vertical-relative:text;v-text-anchor:middle" o:gfxdata="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" filled="f" strokecolor="red" strokeweight="3pt"/>
+              <v:rect w14:anchorId="2EF5C25B" id="Rectangle 28" o:spid="_x0000_s1026" style="position:absolute;margin-left:-6.5pt;margin-top:58.65pt;width:481.5pt;height:268.5pt;z-index:251677696;visibility:visible;mso-wrap-style:square;mso-wrap-distance-left:9pt;mso-wrap-distance-top:0;mso-wrap-distance-right:9pt;mso-wrap-distance-bottom:0;mso-position-horizontal:absolute;mso-position-horizontal-relative:text;mso-position-vertical:absolute;mso-position-vertical-relative:text;v-text-anchor:middle" o:gfxdata="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" filled="f" strokecolor="red" strokeweight="3pt"/>
             </w:pict>
           </mc:Fallback>
         </mc:AlternateContent>
@@ -15441,7 +15441,7 @@
           <v:shape id="_x0000_i1051" type="#_x0000_t75" style="width:75.5pt;height:49pt" o:ole="">
             <v:imagedata r:id="rId58" o:title=""/>
           </v:shape>
-          <o:OLEObject Type="Embed" ProgID="Package" ShapeID="_x0000_i1051" DrawAspect="Icon" ObjectID="_1727852795" r:id="rId59"/>
+          <o:OLEObject Type="Embed" ProgID="Package" ShapeID="_x0000_i1051" DrawAspect="Icon" ObjectID="_1727905191" r:id="rId59"/>
         </w:object>
       </w:r>
     </w:p>
@@ -16349,7 +16349,7 @@
           <v:shape id="_x0000_i1049" type="#_x0000_t75" style="width:75.5pt;height:49pt" o:ole="">
             <v:imagedata r:id="rId62" o:title=""/>
           </v:shape>
-          <o:OLEObject Type="Embed" ProgID="Package" ShapeID="_x0000_i1049" DrawAspect="Icon" ObjectID="_1727852796" r:id="rId63"/>
+          <o:OLEObject Type="Embed" ProgID="Package" ShapeID="_x0000_i1049" DrawAspect="Icon" ObjectID="_1727905192" r:id="rId63"/>
         </w:object>
       </w:r>
     </w:p>
@@ -16810,7 +16810,7 @@
           <v:shape id="_x0000_i1052" type="#_x0000_t75" style="width:75.5pt;height:49pt" o:ole="">
             <v:imagedata r:id="rId65" o:title=""/>
           </v:shape>
-          <o:OLEObject Type="Embed" ProgID="Package" ShapeID="_x0000_i1052" DrawAspect="Icon" ObjectID="_1727852797" r:id="rId66"/>
+          <o:OLEObject Type="Embed" ProgID="Package" ShapeID="_x0000_i1052" DrawAspect="Icon" ObjectID="_1727905193" r:id="rId66"/>
         </w:object>
       </w:r>
       <w:r>
@@ -16824,7 +16824,7 @@
           <v:shape id="_x0000_i1053" type="#_x0000_t75" style="width:75.5pt;height:49pt" o:ole="">
             <v:imagedata r:id="rId67" o:title=""/>
           </v:shape>
-          <o:OLEObject Type="Embed" ProgID="Package" ShapeID="_x0000_i1053" DrawAspect="Icon" ObjectID="_1727852798" r:id="rId68"/>
+          <o:OLEObject Type="Embed" ProgID="Package" ShapeID="_x0000_i1053" DrawAspect="Icon" ObjectID="_1727905194" r:id="rId68"/>
         </w:object>
       </w:r>
     </w:p>
@@ -16835,48 +16835,631 @@
         </w:tabs>
         <w:rPr>
           <w:rFonts w:ascii="Candara" w:hAnsi="Candara"/>
-          <w:color w:val="4472C4" w:themeColor="accent1"/>
-          <w:sz w:val="20"/>
-          <w:szCs w:val="20"/>
-        </w:rPr>
-      </w:pPr>
-    </w:p>
-    <w:p>
-      <w:pPr>
-        <w:tabs>
-          <w:tab w:val="left" w:pos="2834"/>
-        </w:tabs>
-        <w:rPr>
-          <w:rFonts w:ascii="Candara" w:hAnsi="Candara"/>
-          <w:color w:val="4472C4" w:themeColor="accent1"/>
-          <w:sz w:val="20"/>
-          <w:szCs w:val="20"/>
-        </w:rPr>
-      </w:pPr>
-    </w:p>
-    <w:p>
-      <w:pPr>
-        <w:tabs>
-          <w:tab w:val="left" w:pos="2834"/>
-        </w:tabs>
-        <w:rPr>
-          <w:rFonts w:ascii="Candara" w:hAnsi="Candara"/>
-          <w:color w:val="4472C4" w:themeColor="accent1"/>
-          <w:sz w:val="20"/>
-          <w:szCs w:val="20"/>
-        </w:rPr>
-      </w:pPr>
-      <w:proofErr w:type="spellStart"/>
-      <w:r>
-        <w:rPr>
-          <w:rFonts w:ascii="Candara" w:hAnsi="Candara"/>
-          <w:color w:val="4472C4" w:themeColor="accent1"/>
-          <w:sz w:val="20"/>
-          <w:szCs w:val="20"/>
-        </w:rPr>
-        <w:t>TakeScreenshot</w:t>
-      </w:r>
-      <w:proofErr w:type="spellEnd"/>
+          <w:b/>
+          <w:bCs/>
+          <w:color w:val="FF0000"/>
+          <w:sz w:val="20"/>
+          <w:szCs w:val="20"/>
+        </w:rPr>
+      </w:pPr>
+      <w:r>
+        <w:rPr>
+          <w:rFonts w:ascii="Candara" w:hAnsi="Candara"/>
+          <w:b/>
+          <w:bCs/>
+          <w:color w:val="FF0000"/>
+          <w:sz w:val="20"/>
+          <w:szCs w:val="20"/>
+        </w:rPr>
+        <w:t>Date patterns</w:t>
+      </w:r>
+    </w:p>
+    <w:p>
+      <w:pPr>
+        <w:tabs>
+          <w:tab w:val="left" w:pos="2834"/>
+        </w:tabs>
+        <w:rPr>
+          <w:rFonts w:ascii="Candara" w:hAnsi="Candara"/>
+          <w:color w:val="4472C4" w:themeColor="accent1"/>
+          <w:sz w:val="20"/>
+          <w:szCs w:val="20"/>
+        </w:rPr>
+      </w:pPr>
+      <w:hyperlink r:id="rId69" w:history="1">
+        <w:r>
+          <w:rPr>
+            <w:rStyle w:val="Hyperlink"/>
+            <w:rFonts w:ascii="Candara" w:hAnsi="Candara"/>
+            <w:sz w:val="20"/>
+            <w:szCs w:val="20"/>
+          </w:rPr>
+          <w:t>https://jenkov.com/tutorials/java-internationalization/simpledateformat.html</w:t>
+        </w:r>
+      </w:hyperlink>
+    </w:p>
+    <w:p>
+      <w:pPr>
+        <w:tabs>
+          <w:tab w:val="left" w:pos="2834"/>
+        </w:tabs>
+        <w:rPr>
+          <w:rFonts w:ascii="Candara" w:hAnsi="Candara"/>
+          <w:color w:val="4472C4" w:themeColor="accent1"/>
+          <w:sz w:val="20"/>
+          <w:szCs w:val="20"/>
+        </w:rPr>
+      </w:pPr>
+      <w:r>
+        <w:rPr>
+          <w:rFonts w:ascii="Candara" w:hAnsi="Candara"/>
+          <w:noProof/>
+          <w:color w:val="4472C4" w:themeColor="accent1"/>
+          <w:sz w:val="20"/>
+          <w:szCs w:val="20"/>
+        </w:rPr>
+        <mc:AlternateContent>
+          <mc:Choice Requires="wps">
+            <w:drawing>
+              <wp:anchor distT="0" distB="0" distL="114300" distR="114300" simplePos="0" relativeHeight="251678720" behindDoc="0" locked="0" layoutInCell="1" allowOverlap="1" wp14:anchorId="6EC40FB2" wp14:editId="2C02C0A7">
+                <wp:simplePos x="0" y="0"/>
+                <wp:positionH relativeFrom="column">
+                  <wp:posOffset>-114300</wp:posOffset>
+                </wp:positionH>
+                <wp:positionV relativeFrom="paragraph">
+                  <wp:posOffset>110490</wp:posOffset>
+                </wp:positionV>
+                <wp:extent cx="6013450" cy="3651250"/>
+                <wp:effectExtent l="0" t="0" r="25400" b="25400"/>
+                <wp:wrapNone/>
+                <wp:docPr id="30" name="Rectangle 30"/>
+                <wp:cNvGraphicFramePr/>
+                <a:graphic xmlns:a="http://schemas.openxmlformats.org/drawingml/2006/main">
+                  <a:graphicData uri="http://schemas.microsoft.com/office/word/2010/wordprocessingShape">
+                    <wps:wsp>
+                      <wps:cNvSpPr/>
+                      <wps:spPr>
+                        <a:xfrm>
+                          <a:off x="0" y="0"/>
+                          <a:ext cx="6013450" cy="3651250"/>
+                        </a:xfrm>
+                        <a:prstGeom prst="rect">
+                          <a:avLst/>
+                        </a:prstGeom>
+                        <a:noFill/>
+                        <a:ln>
+                          <a:solidFill>
+                            <a:srgbClr val="92D050"/>
+                          </a:solidFill>
+                        </a:ln>
+                      </wps:spPr>
+                      <wps:style>
+                        <a:lnRef idx="2">
+                          <a:schemeClr val="accent1">
+                            <a:shade val="50000"/>
+                          </a:schemeClr>
+                        </a:lnRef>
+                        <a:fillRef idx="1">
+                          <a:schemeClr val="accent1"/>
+                        </a:fillRef>
+                        <a:effectRef idx="0">
+                          <a:schemeClr val="accent1"/>
+                        </a:effectRef>
+                        <a:fontRef idx="minor">
+                          <a:schemeClr val="lt1"/>
+                        </a:fontRef>
+                      </wps:style>
+                      <wps:bodyPr rot="0" spcFirstLastPara="0" vertOverflow="overflow" horzOverflow="overflow" vert="horz" wrap="square" lIns="91440" tIns="45720" rIns="91440" bIns="45720" numCol="1" spcCol="0" rtlCol="0" fromWordArt="0" anchor="ctr" anchorCtr="0" forceAA="0" compatLnSpc="1">
+                        <a:prstTxWarp prst="textNoShape">
+                          <a:avLst/>
+                        </a:prstTxWarp>
+                        <a:noAutofit/>
+                      </wps:bodyPr>
+                    </wps:wsp>
+                  </a:graphicData>
+                </a:graphic>
+              </wp:anchor>
+            </w:drawing>
+          </mc:Choice>
+          <mc:Fallback>
+            <w:pict>
+              <v:rect w14:anchorId="5487BD8C" id="Rectangle 30" o:spid="_x0000_s1026" style="position:absolute;margin-left:-9pt;margin-top:8.7pt;width:473.5pt;height:287.5pt;z-index:251678720;visibility:visible;mso-wrap-style:square;mso-wrap-distance-left:9pt;mso-wrap-distance-top:0;mso-wrap-distance-right:9pt;mso-wrap-distance-bottom:0;mso-position-horizontal:absolute;mso-position-horizontal-relative:text;mso-position-vertical:absolute;mso-position-vertical-relative:text;v-text-anchor:middle" o:gfxdata="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" filled="f" strokecolor="#92d050" strokeweight="1pt"/>
+            </w:pict>
+          </mc:Fallback>
+        </mc:AlternateContent>
+      </w:r>
+    </w:p>
+    <w:p>
+      <w:pPr>
+        <w:tabs>
+          <w:tab w:val="left" w:pos="2834"/>
+        </w:tabs>
+        <w:rPr>
+          <w:rFonts w:ascii="Candara" w:hAnsi="Candara"/>
+          <w:b/>
+          <w:bCs/>
+          <w:color w:val="70AD47" w:themeColor="accent6"/>
+          <w:sz w:val="20"/>
+          <w:szCs w:val="20"/>
+        </w:rPr>
+      </w:pPr>
+      <w:r>
+        <w:rPr>
+          <w:rFonts w:ascii="Candara" w:hAnsi="Candara"/>
+          <w:b/>
+          <w:bCs/>
+          <w:color w:val="70AD47" w:themeColor="accent6"/>
+          <w:sz w:val="20"/>
+          <w:szCs w:val="20"/>
+        </w:rPr>
+        <w:t xml:space="preserve">Selenium 4 Latest </w:t>
+      </w:r>
+      <w:r>
+        <w:rPr>
+          <w:rFonts w:ascii="Candara" w:hAnsi="Candara"/>
+          <w:b/>
+          <w:bCs/>
+          <w:color w:val="70AD47" w:themeColor="accent6"/>
+          <w:sz w:val="20"/>
+          <w:szCs w:val="20"/>
+        </w:rPr>
+        <w:t>Features:</w:t>
+      </w:r>
+    </w:p>
+    <w:p>
+      <w:pPr>
+        <w:tabs>
+          <w:tab w:val="left" w:pos="2834"/>
+        </w:tabs>
+        <w:rPr>
+          <w:rFonts w:ascii="Candara" w:hAnsi="Candara"/>
+          <w:b/>
+          <w:bCs/>
+          <w:color w:val="FF0000"/>
+          <w:sz w:val="20"/>
+          <w:szCs w:val="20"/>
+        </w:rPr>
+      </w:pPr>
+      <w:r>
+        <w:rPr>
+          <w:rFonts w:ascii="Candara" w:hAnsi="Candara"/>
+          <w:b/>
+          <w:bCs/>
+          <w:color w:val="FF0000"/>
+          <w:sz w:val="20"/>
+          <w:szCs w:val="20"/>
+        </w:rPr>
+        <w:t>Relative Locators introduced in selenium 4</w:t>
+      </w:r>
+    </w:p>
+    <w:p>
+      <w:pPr>
+        <w:tabs>
+          <w:tab w:val="left" w:pos="2834"/>
+        </w:tabs>
+        <w:rPr>
+          <w:rFonts w:ascii="Candara" w:hAnsi="Candara"/>
+          <w:b/>
+          <w:bCs/>
+          <w:color w:val="FF0000"/>
+          <w:sz w:val="20"/>
+          <w:szCs w:val="20"/>
+        </w:rPr>
+      </w:pPr>
+      <w:r>
+        <w:rPr>
+          <w:rFonts w:ascii="Candara" w:hAnsi="Candara"/>
+          <w:b/>
+          <w:bCs/>
+          <w:color w:val="FF0000"/>
+          <w:sz w:val="20"/>
+          <w:szCs w:val="20"/>
+        </w:rPr>
+        <w:t>Step 1: we need to import package manually because it is a static method</w:t>
+      </w:r>
+    </w:p>
+    <w:p>
+      <w:pPr>
+        <w:tabs>
+          <w:tab w:val="left" w:pos="2834"/>
+        </w:tabs>
+        <w:rPr>
+          <w:rFonts w:ascii="Candara" w:hAnsi="Candara"/>
+          <w:b/>
+          <w:bCs/>
+          <w:color w:val="FF0000"/>
+          <w:sz w:val="20"/>
+          <w:szCs w:val="20"/>
+        </w:rPr>
+      </w:pPr>
+      <w:r>
+        <w:rPr>
+          <w:rFonts w:ascii="Candara" w:hAnsi="Candara"/>
+          <w:b/>
+          <w:bCs/>
+          <w:color w:val="FF0000"/>
+          <w:sz w:val="20"/>
+          <w:szCs w:val="20"/>
+        </w:rPr>
+        <w:t xml:space="preserve">Step 2: use </w:t>
+      </w:r>
+      <w:proofErr w:type="gramStart"/>
+      <w:r>
+        <w:rPr>
+          <w:rFonts w:ascii="Consolas" w:hAnsi="Consolas" w:cs="Consolas"/>
+          <w:color w:val="F3EC79"/>
+          <w:sz w:val="24"/>
+          <w:szCs w:val="24"/>
+          <w:shd w:val="clear" w:color="auto" w:fill="1B6291"/>
+        </w:rPr>
+        <w:t>driver</w:t>
+      </w:r>
+      <w:r>
+        <w:rPr>
+          <w:rFonts w:ascii="Consolas" w:hAnsi="Consolas" w:cs="Consolas"/>
+          <w:color w:val="E6E6FA"/>
+          <w:sz w:val="24"/>
+          <w:szCs w:val="24"/>
+          <w:shd w:val="clear" w:color="auto" w:fill="373737"/>
+        </w:rPr>
+        <w:t>.</w:t>
+      </w:r>
+      <w:r>
+        <w:rPr>
+          <w:rFonts w:ascii="Consolas" w:hAnsi="Consolas" w:cs="Consolas"/>
+          <w:color w:val="80F6A7"/>
+          <w:sz w:val="24"/>
+          <w:szCs w:val="24"/>
+          <w:shd w:val="clear" w:color="auto" w:fill="373737"/>
+        </w:rPr>
+        <w:t>findElement</w:t>
+      </w:r>
+      <w:proofErr w:type="gramEnd"/>
+      <w:r>
+        <w:rPr>
+          <w:rFonts w:ascii="Consolas" w:hAnsi="Consolas" w:cs="Consolas"/>
+          <w:color w:val="F9FAF4"/>
+          <w:sz w:val="24"/>
+          <w:szCs w:val="24"/>
+          <w:shd w:val="clear" w:color="auto" w:fill="373737"/>
+        </w:rPr>
+        <w:t>(</w:t>
+      </w:r>
+      <w:r>
+        <w:rPr>
+          <w:rFonts w:ascii="Consolas" w:hAnsi="Consolas" w:cs="Consolas"/>
+          <w:color w:val="D9E8F7"/>
+          <w:sz w:val="24"/>
+          <w:szCs w:val="24"/>
+          <w:u w:val="single"/>
+          <w:shd w:val="clear" w:color="auto" w:fill="373737"/>
+        </w:rPr>
+        <w:t>with</w:t>
+      </w:r>
+      <w:r>
+        <w:rPr>
+          <w:rFonts w:ascii="Consolas" w:hAnsi="Consolas" w:cs="Consolas"/>
+          <w:color w:val="F9FAF4"/>
+          <w:sz w:val="24"/>
+          <w:szCs w:val="24"/>
+          <w:shd w:val="clear" w:color="auto" w:fill="373737"/>
+        </w:rPr>
+        <w:t>(</w:t>
+      </w:r>
+      <w:r>
+        <w:rPr>
+          <w:rFonts w:ascii="Consolas" w:hAnsi="Consolas" w:cs="Consolas"/>
+          <w:color w:val="3EABE6"/>
+          <w:sz w:val="24"/>
+          <w:szCs w:val="24"/>
+          <w:shd w:val="clear" w:color="auto" w:fill="373737"/>
+        </w:rPr>
+        <w:t>By</w:t>
+      </w:r>
+      <w:r>
+        <w:rPr>
+          <w:rFonts w:ascii="Consolas" w:hAnsi="Consolas" w:cs="Consolas"/>
+          <w:color w:val="E6E6FA"/>
+          <w:sz w:val="24"/>
+          <w:szCs w:val="24"/>
+          <w:shd w:val="clear" w:color="auto" w:fill="373737"/>
+        </w:rPr>
+        <w:t>.</w:t>
+      </w:r>
+      <w:r>
+        <w:rPr>
+          <w:rFonts w:ascii="Consolas" w:hAnsi="Consolas" w:cs="Consolas"/>
+          <w:i/>
+          <w:iCs/>
+          <w:color w:val="96EC3F"/>
+          <w:sz w:val="24"/>
+          <w:szCs w:val="24"/>
+          <w:shd w:val="clear" w:color="auto" w:fill="373737"/>
+        </w:rPr>
+        <w:t>tagName</w:t>
+      </w:r>
+      <w:r>
+        <w:rPr>
+          <w:rFonts w:ascii="Consolas" w:hAnsi="Consolas" w:cs="Consolas"/>
+          <w:color w:val="F9FAF4"/>
+          <w:sz w:val="24"/>
+          <w:szCs w:val="24"/>
+          <w:shd w:val="clear" w:color="auto" w:fill="373737"/>
+        </w:rPr>
+        <w:t>(</w:t>
+      </w:r>
+      <w:r>
+        <w:rPr>
+          <w:rFonts w:ascii="Consolas" w:hAnsi="Consolas" w:cs="Consolas"/>
+          <w:color w:val="17C6A3"/>
+          <w:sz w:val="24"/>
+          <w:szCs w:val="24"/>
+          <w:shd w:val="clear" w:color="auto" w:fill="373737"/>
+        </w:rPr>
+        <w:t>"input"</w:t>
+      </w:r>
+      <w:r>
+        <w:rPr>
+          <w:rFonts w:ascii="Consolas" w:hAnsi="Consolas" w:cs="Consolas"/>
+          <w:color w:val="F9FAF4"/>
+          <w:sz w:val="24"/>
+          <w:szCs w:val="24"/>
+          <w:shd w:val="clear" w:color="auto" w:fill="373737"/>
+        </w:rPr>
+        <w:t>))</w:t>
+      </w:r>
+      <w:r>
+        <w:rPr>
+          <w:rFonts w:ascii="Consolas" w:hAnsi="Consolas" w:cs="Consolas"/>
+          <w:color w:val="E6E6FA"/>
+          <w:sz w:val="24"/>
+          <w:szCs w:val="24"/>
+          <w:shd w:val="clear" w:color="auto" w:fill="373737"/>
+        </w:rPr>
+        <w:t>.</w:t>
+      </w:r>
+      <w:r>
+        <w:rPr>
+          <w:rFonts w:ascii="Consolas" w:hAnsi="Consolas" w:cs="Consolas"/>
+          <w:color w:val="D9E8F7"/>
+          <w:sz w:val="24"/>
+          <w:szCs w:val="24"/>
+          <w:shd w:val="clear" w:color="auto" w:fill="373737"/>
+        </w:rPr>
+        <w:t>toLeftOf</w:t>
+      </w:r>
+      <w:r>
+        <w:rPr>
+          <w:rFonts w:ascii="Consolas" w:hAnsi="Consolas" w:cs="Consolas"/>
+          <w:color w:val="F9FAF4"/>
+          <w:sz w:val="24"/>
+          <w:szCs w:val="24"/>
+          <w:shd w:val="clear" w:color="auto" w:fill="373737"/>
+        </w:rPr>
+        <w:t>(</w:t>
+      </w:r>
+      <w:r>
+        <w:rPr>
+          <w:rFonts w:ascii="Consolas" w:hAnsi="Consolas" w:cs="Consolas"/>
+          <w:color w:val="F3EC79"/>
+          <w:sz w:val="24"/>
+          <w:szCs w:val="24"/>
+          <w:shd w:val="clear" w:color="auto" w:fill="373737"/>
+        </w:rPr>
+        <w:t>iceCreamLabel</w:t>
+      </w:r>
+      <w:r>
+        <w:rPr>
+          <w:rFonts w:ascii="Consolas" w:hAnsi="Consolas" w:cs="Consolas"/>
+          <w:color w:val="F9FAF4"/>
+          <w:sz w:val="24"/>
+          <w:szCs w:val="24"/>
+          <w:shd w:val="clear" w:color="auto" w:fill="373737"/>
+        </w:rPr>
+        <w:t>))</w:t>
+      </w:r>
+      <w:r>
+        <w:rPr>
+          <w:rFonts w:ascii="Consolas" w:hAnsi="Consolas" w:cs="Consolas"/>
+          <w:color w:val="E6E6FA"/>
+          <w:sz w:val="24"/>
+          <w:szCs w:val="24"/>
+          <w:shd w:val="clear" w:color="auto" w:fill="373737"/>
+        </w:rPr>
+        <w:t>.</w:t>
+      </w:r>
+      <w:r>
+        <w:rPr>
+          <w:rFonts w:ascii="Consolas" w:hAnsi="Consolas" w:cs="Consolas"/>
+          <w:color w:val="D9E8F7"/>
+          <w:sz w:val="24"/>
+          <w:szCs w:val="24"/>
+          <w:shd w:val="clear" w:color="auto" w:fill="373737"/>
+        </w:rPr>
+        <w:t>click</w:t>
+      </w:r>
+      <w:r>
+        <w:rPr>
+          <w:rFonts w:ascii="Consolas" w:hAnsi="Consolas" w:cs="Consolas"/>
+          <w:color w:val="F9FAF4"/>
+          <w:sz w:val="24"/>
+          <w:szCs w:val="24"/>
+          <w:shd w:val="clear" w:color="auto" w:fill="373737"/>
+        </w:rPr>
+        <w:t>()</w:t>
+      </w:r>
+      <w:r>
+        <w:rPr>
+          <w:rFonts w:ascii="Consolas" w:hAnsi="Consolas" w:cs="Consolas"/>
+          <w:color w:val="E6E6FA"/>
+          <w:sz w:val="24"/>
+          <w:szCs w:val="24"/>
+          <w:shd w:val="clear" w:color="auto" w:fill="373737"/>
+        </w:rPr>
+        <w:t>;</w:t>
+      </w:r>
+    </w:p>
+    <w:p>
+      <w:pPr>
+        <w:tabs>
+          <w:tab w:val="left" w:pos="2834"/>
+        </w:tabs>
+        <w:rPr>
+          <w:rFonts w:ascii="Candara" w:hAnsi="Candara"/>
+          <w:color w:val="4472C4" w:themeColor="accent1"/>
+          <w:sz w:val="20"/>
+          <w:szCs w:val="20"/>
+        </w:rPr>
+      </w:pPr>
+      <w:r>
+        <w:rPr>
+          <w:rFonts w:ascii="Candara" w:hAnsi="Candara"/>
+          <w:color w:val="4472C4" w:themeColor="accent1"/>
+          <w:sz w:val="20"/>
+          <w:szCs w:val="20"/>
+        </w:rPr>
+        <w:object w:dxaOrig="1508" w:dyaOrig="984" w14:anchorId="5D9BE3D5">
+          <v:shape id="_x0000_i1054" type="#_x0000_t75" style="width:75.5pt;height:49pt" o:ole="">
+            <v:imagedata r:id="rId70" o:title=""/>
+          </v:shape>
+          <o:OLEObject Type="Embed" ProgID="Package" ShapeID="_x0000_i1054" DrawAspect="Icon" ObjectID="_1727905195" r:id="rId71"/>
+        </w:object>
+      </w:r>
+    </w:p>
+    <w:p>
+      <w:pPr>
+        <w:tabs>
+          <w:tab w:val="left" w:pos="2834"/>
+        </w:tabs>
+        <w:rPr>
+          <w:rFonts w:ascii="Candara" w:hAnsi="Candara"/>
+          <w:b/>
+          <w:bCs/>
+          <w:color w:val="FF0000"/>
+          <w:sz w:val="20"/>
+          <w:szCs w:val="20"/>
+        </w:rPr>
+      </w:pPr>
+      <w:r>
+        <w:rPr>
+          <w:rFonts w:ascii="Candara" w:hAnsi="Candara"/>
+          <w:b/>
+          <w:bCs/>
+          <w:color w:val="FF0000"/>
+          <w:sz w:val="20"/>
+          <w:szCs w:val="20"/>
+        </w:rPr>
+        <w:t xml:space="preserve">Invoking Multiple browser </w:t>
+      </w:r>
+    </w:p>
+    <w:p>
+      <w:pPr>
+        <w:tabs>
+          <w:tab w:val="left" w:pos="2834"/>
+        </w:tabs>
+        <w:rPr>
+          <w:rFonts w:ascii="Candara" w:hAnsi="Candara"/>
+          <w:b/>
+          <w:bCs/>
+          <w:color w:val="FF0000"/>
+          <w:sz w:val="20"/>
+          <w:szCs w:val="20"/>
+        </w:rPr>
+      </w:pPr>
+      <w:r>
+        <w:rPr>
+          <w:rFonts w:ascii="Candara" w:hAnsi="Candara"/>
+          <w:b/>
+          <w:bCs/>
+          <w:color w:val="FF0000"/>
+          <w:sz w:val="20"/>
+          <w:szCs w:val="20"/>
+        </w:rPr>
+        <w:t>Taking field level screen shot</w:t>
+      </w:r>
+    </w:p>
+    <w:p>
+      <w:pPr>
+        <w:tabs>
+          <w:tab w:val="left" w:pos="2834"/>
+        </w:tabs>
+        <w:rPr>
+          <w:rFonts w:ascii="Candara" w:hAnsi="Candara"/>
+          <w:b/>
+          <w:bCs/>
+          <w:color w:val="FF0000"/>
+          <w:sz w:val="20"/>
+          <w:szCs w:val="20"/>
+        </w:rPr>
+      </w:pPr>
+      <w:r>
+        <w:rPr>
+          <w:rFonts w:ascii="Candara" w:hAnsi="Candara"/>
+          <w:b/>
+          <w:bCs/>
+          <w:color w:val="FF0000"/>
+          <w:sz w:val="20"/>
+          <w:szCs w:val="20"/>
+        </w:rPr>
+        <w:object w:dxaOrig="1508" w:dyaOrig="984" w14:anchorId="2116CB24">
+          <v:shape id="_x0000_i1055" type="#_x0000_t75" style="width:75.5pt;height:49pt" o:ole="">
+            <v:imagedata r:id="rId72" o:title=""/>
+          </v:shape>
+          <o:OLEObject Type="Embed" ProgID="Package" ShapeID="_x0000_i1055" DrawAspect="Icon" ObjectID="_1727905196" r:id="rId73"/>
+        </w:object>
+      </w:r>
+    </w:p>
+    <w:p>
+      <w:pPr>
+        <w:tabs>
+          <w:tab w:val="left" w:pos="2834"/>
+        </w:tabs>
+        <w:rPr>
+          <w:rFonts w:ascii="Candara" w:hAnsi="Candara"/>
+          <w:color w:val="4472C4" w:themeColor="accent1"/>
+          <w:sz w:val="20"/>
+          <w:szCs w:val="20"/>
+        </w:rPr>
+      </w:pPr>
+    </w:p>
+    <w:p>
+      <w:pPr>
+        <w:tabs>
+          <w:tab w:val="left" w:pos="2834"/>
+        </w:tabs>
+        <w:rPr>
+          <w:rFonts w:ascii="Candara" w:hAnsi="Candara"/>
+          <w:color w:val="4472C4" w:themeColor="accent1"/>
+          <w:sz w:val="20"/>
+          <w:szCs w:val="20"/>
+        </w:rPr>
+      </w:pPr>
+    </w:p>
+    <w:p>
+      <w:pPr>
+        <w:tabs>
+          <w:tab w:val="left" w:pos="2834"/>
+        </w:tabs>
+        <w:rPr>
+          <w:rFonts w:ascii="Candara" w:hAnsi="Candara"/>
+          <w:color w:val="4472C4" w:themeColor="accent1"/>
+          <w:sz w:val="20"/>
+          <w:szCs w:val="20"/>
+        </w:rPr>
+      </w:pPr>
+    </w:p>
+    <w:p>
+      <w:pPr>
+        <w:tabs>
+          <w:tab w:val="left" w:pos="2834"/>
+        </w:tabs>
+        <w:rPr>
+          <w:rFonts w:ascii="Candara" w:hAnsi="Candara"/>
+          <w:color w:val="4472C4" w:themeColor="accent1"/>
+          <w:sz w:val="20"/>
+          <w:szCs w:val="20"/>
+        </w:rPr>
+      </w:pPr>
     </w:p>
     <w:p>
       <w:pPr>
@@ -18625,6 +19208,18 @@
       <w:szCs w:val="20"/>
     </w:rPr>
   </w:style>
+  <w:style w:type="character" w:styleId="FollowedHyperlink">
+    <w:name w:val="FollowedHyperlink"/>
+    <w:basedOn w:val="DefaultParagraphFont"/>
+    <w:uiPriority w:val="99"/>
+    <w:semiHidden/>
+    <w:unhideWhenUsed/>
+    <w:rsid w:val="00B72EC8"/>
+    <w:rPr>
+      <w:color w:val="954F72" w:themeColor="followedHyperlink"/>
+      <w:u w:val="single"/>
+    </w:rPr>
+  </w:style>
 </w:styles>
 </file>
 

</xml_diff>

<commit_message>
Added Selenium grid config project and document
</commit_message>
<xml_diff>
--- a/Selenium.docx
+++ b/Selenium.docx
@@ -4576,7 +4576,7 @@
           <v:shape id="_x0000_i1025" type="#_x0000_t75" style="width:77pt;height:51.5pt" o:ole="">
             <v:imagedata r:id="rId12" o:title=""/>
           </v:shape>
-          <o:OLEObject Type="Embed" ProgID="Package" ShapeID="_x0000_i1025" DrawAspect="Icon" ObjectID="_1729118450" r:id="rId13"/>
+          <o:OLEObject Type="Embed" ProgID="Package" ShapeID="_x0000_i1025" DrawAspect="Icon" ObjectID="_1729976976" r:id="rId13"/>
         </w:object>
       </w:r>
     </w:p>
@@ -5181,7 +5181,7 @@
           <v:shape id="_x0000_i1026" type="#_x0000_t75" style="width:77pt;height:51.5pt" o:ole="">
             <v:imagedata r:id="rId14" o:title=""/>
           </v:shape>
-          <o:OLEObject Type="Embed" ProgID="Package" ShapeID="_x0000_i1026" DrawAspect="Icon" ObjectID="_1729118451" r:id="rId15"/>
+          <o:OLEObject Type="Embed" ProgID="Package" ShapeID="_x0000_i1026" DrawAspect="Icon" ObjectID="_1729976977" r:id="rId15"/>
         </w:object>
       </w:r>
     </w:p>
@@ -5271,7 +5271,7 @@
           <v:shape id="_x0000_i1027" type="#_x0000_t75" style="width:77pt;height:51.5pt" o:ole="">
             <v:imagedata r:id="rId16" o:title=""/>
           </v:shape>
-          <o:OLEObject Type="Embed" ProgID="Package" ShapeID="_x0000_i1027" DrawAspect="Icon" ObjectID="_1729118452" r:id="rId17"/>
+          <o:OLEObject Type="Embed" ProgID="Package" ShapeID="_x0000_i1027" DrawAspect="Icon" ObjectID="_1729976978" r:id="rId17"/>
         </w:object>
       </w:r>
     </w:p>
@@ -5578,7 +5578,7 @@
           <v:shape id="_x0000_i1028" type="#_x0000_t75" style="width:77pt;height:51.5pt" o:ole="">
             <v:imagedata r:id="rId18" o:title=""/>
           </v:shape>
-          <o:OLEObject Type="Embed" ProgID="Package" ShapeID="_x0000_i1028" DrawAspect="Icon" ObjectID="_1729118453" r:id="rId19"/>
+          <o:OLEObject Type="Embed" ProgID="Package" ShapeID="_x0000_i1028" DrawAspect="Icon" ObjectID="_1729976979" r:id="rId19"/>
         </w:object>
       </w:r>
     </w:p>
@@ -5784,7 +5784,7 @@
           <v:shape id="_x0000_i1029" type="#_x0000_t75" style="width:77pt;height:51.5pt" o:ole="">
             <v:imagedata r:id="rId20" o:title=""/>
           </v:shape>
-          <o:OLEObject Type="Embed" ProgID="Package" ShapeID="_x0000_i1029" DrawAspect="Icon" ObjectID="_1729118454" r:id="rId21"/>
+          <o:OLEObject Type="Embed" ProgID="Package" ShapeID="_x0000_i1029" DrawAspect="Icon" ObjectID="_1729976980" r:id="rId21"/>
         </w:object>
       </w:r>
       <w:r>
@@ -5800,7 +5800,7 @@
           <v:shape id="_x0000_i1030" type="#_x0000_t75" style="width:77pt;height:51.5pt" o:ole="">
             <v:imagedata r:id="rId22" o:title=""/>
           </v:shape>
-          <o:OLEObject Type="Embed" ProgID="Package" ShapeID="_x0000_i1030" DrawAspect="Icon" ObjectID="_1729118455" r:id="rId23"/>
+          <o:OLEObject Type="Embed" ProgID="Package" ShapeID="_x0000_i1030" DrawAspect="Icon" ObjectID="_1729976981" r:id="rId23"/>
         </w:object>
       </w:r>
       <w:r>
@@ -5816,7 +5816,7 @@
           <v:shape id="_x0000_i1031" type="#_x0000_t75" style="width:77pt;height:51.5pt" o:ole="">
             <v:imagedata r:id="rId24" o:title=""/>
           </v:shape>
-          <o:OLEObject Type="Embed" ProgID="Package" ShapeID="_x0000_i1031" DrawAspect="Icon" ObjectID="_1729118456" r:id="rId25"/>
+          <o:OLEObject Type="Embed" ProgID="Package" ShapeID="_x0000_i1031" DrawAspect="Icon" ObjectID="_1729976982" r:id="rId25"/>
         </w:object>
       </w:r>
     </w:p>
@@ -7144,7 +7144,7 @@
           <v:shape id="_x0000_i1032" type="#_x0000_t75" style="width:77pt;height:51.5pt" o:ole="">
             <v:imagedata r:id="rId28" o:title=""/>
           </v:shape>
-          <o:OLEObject Type="Embed" ProgID="Package" ShapeID="_x0000_i1032" DrawAspect="Icon" ObjectID="_1729118457" r:id="rId29"/>
+          <o:OLEObject Type="Embed" ProgID="Package" ShapeID="_x0000_i1032" DrawAspect="Icon" ObjectID="_1729976983" r:id="rId29"/>
         </w:object>
       </w:r>
       <w:r>
@@ -7157,7 +7157,7 @@
           <v:shape id="_x0000_i1033" type="#_x0000_t75" style="width:77pt;height:51.5pt" o:ole="">
             <v:imagedata r:id="rId30" o:title=""/>
           </v:shape>
-          <o:OLEObject Type="Embed" ProgID="Package" ShapeID="_x0000_i1033" DrawAspect="Icon" ObjectID="_1729118458" r:id="rId31"/>
+          <o:OLEObject Type="Embed" ProgID="Package" ShapeID="_x0000_i1033" DrawAspect="Icon" ObjectID="_1729976984" r:id="rId31"/>
         </w:object>
       </w:r>
     </w:p>
@@ -7296,7 +7296,7 @@
           <v:shape id="_x0000_i1034" type="#_x0000_t75" style="width:77pt;height:51.5pt" o:ole="">
             <v:imagedata r:id="rId32" o:title=""/>
           </v:shape>
-          <o:OLEObject Type="Embed" ProgID="Package" ShapeID="_x0000_i1034" DrawAspect="Icon" ObjectID="_1729118459" r:id="rId33"/>
+          <o:OLEObject Type="Embed" ProgID="Package" ShapeID="_x0000_i1034" DrawAspect="Icon" ObjectID="_1729976985" r:id="rId33"/>
         </w:object>
       </w:r>
     </w:p>
@@ -8622,7 +8622,7 @@
           <v:shape id="_x0000_i1035" type="#_x0000_t75" style="width:77pt;height:51.5pt" o:ole="">
             <v:imagedata r:id="rId34" o:title=""/>
           </v:shape>
-          <o:OLEObject Type="Embed" ProgID="Package" ShapeID="_x0000_i1035" DrawAspect="Icon" ObjectID="_1729118460" r:id="rId35"/>
+          <o:OLEObject Type="Embed" ProgID="Package" ShapeID="_x0000_i1035" DrawAspect="Icon" ObjectID="_1729976986" r:id="rId35"/>
         </w:object>
       </w:r>
     </w:p>
@@ -8789,7 +8789,7 @@
           <v:shape id="_x0000_i1036" type="#_x0000_t75" style="width:77pt;height:51.5pt" o:ole="">
             <v:imagedata r:id="rId36" o:title=""/>
           </v:shape>
-          <o:OLEObject Type="Embed" ProgID="Package" ShapeID="_x0000_i1036" DrawAspect="Icon" ObjectID="_1729118461" r:id="rId37"/>
+          <o:OLEObject Type="Embed" ProgID="Package" ShapeID="_x0000_i1036" DrawAspect="Icon" ObjectID="_1729976987" r:id="rId37"/>
         </w:object>
       </w:r>
       <w:r>
@@ -8803,7 +8803,7 @@
           <v:shape id="_x0000_i1037" type="#_x0000_t75" style="width:77pt;height:51.5pt" o:ole="">
             <v:imagedata r:id="rId38" o:title=""/>
           </v:shape>
-          <o:OLEObject Type="Embed" ProgID="Package" ShapeID="_x0000_i1037" DrawAspect="Icon" ObjectID="_1729118462" r:id="rId39"/>
+          <o:OLEObject Type="Embed" ProgID="Package" ShapeID="_x0000_i1037" DrawAspect="Icon" ObjectID="_1729976988" r:id="rId39"/>
         </w:object>
       </w:r>
       <w:r>
@@ -8817,7 +8817,7 @@
           <v:shape id="_x0000_i1038" type="#_x0000_t75" style="width:77pt;height:51.5pt" o:ole="">
             <v:imagedata r:id="rId40" o:title=""/>
           </v:shape>
-          <o:OLEObject Type="Embed" ProgID="Package" ShapeID="_x0000_i1038" DrawAspect="Icon" ObjectID="_1729118463" r:id="rId41"/>
+          <o:OLEObject Type="Embed" ProgID="Package" ShapeID="_x0000_i1038" DrawAspect="Icon" ObjectID="_1729976989" r:id="rId41"/>
         </w:object>
       </w:r>
       <w:r>
@@ -8831,7 +8831,7 @@
           <v:shape id="_x0000_i1039" type="#_x0000_t75" style="width:77pt;height:51.5pt" o:ole="">
             <v:imagedata r:id="rId42" o:title=""/>
           </v:shape>
-          <o:OLEObject Type="Embed" ProgID="Package" ShapeID="_x0000_i1039" DrawAspect="Icon" ObjectID="_1729118464" r:id="rId43"/>
+          <o:OLEObject Type="Embed" ProgID="Package" ShapeID="_x0000_i1039" DrawAspect="Icon" ObjectID="_1729976990" r:id="rId43"/>
         </w:object>
       </w:r>
     </w:p>
@@ -9537,7 +9537,7 @@
           <v:shape id="_x0000_i1040" type="#_x0000_t75" style="width:77pt;height:51.5pt" o:ole="">
             <v:imagedata r:id="rId44" o:title=""/>
           </v:shape>
-          <o:OLEObject Type="Embed" ProgID="Package" ShapeID="_x0000_i1040" DrawAspect="Icon" ObjectID="_1729118465" r:id="rId45"/>
+          <o:OLEObject Type="Embed" ProgID="Package" ShapeID="_x0000_i1040" DrawAspect="Icon" ObjectID="_1729976991" r:id="rId45"/>
         </w:object>
       </w:r>
       <w:r>
@@ -9551,7 +9551,7 @@
           <v:shape id="_x0000_i1041" type="#_x0000_t75" style="width:77pt;height:51.5pt" o:ole="">
             <v:imagedata r:id="rId46" o:title=""/>
           </v:shape>
-          <o:OLEObject Type="Embed" ProgID="Package" ShapeID="_x0000_i1041" DrawAspect="Icon" ObjectID="_1729118466" r:id="rId47"/>
+          <o:OLEObject Type="Embed" ProgID="Package" ShapeID="_x0000_i1041" DrawAspect="Icon" ObjectID="_1729976992" r:id="rId47"/>
         </w:object>
       </w:r>
     </w:p>
@@ -10139,7 +10139,7 @@
           <v:shape id="_x0000_i1042" type="#_x0000_t75" style="width:77pt;height:51.5pt" o:ole="">
             <v:imagedata r:id="rId48" o:title=""/>
           </v:shape>
-          <o:OLEObject Type="Embed" ProgID="Package" ShapeID="_x0000_i1042" DrawAspect="Icon" ObjectID="_1729118467" r:id="rId49"/>
+          <o:OLEObject Type="Embed" ProgID="Package" ShapeID="_x0000_i1042" DrawAspect="Icon" ObjectID="_1729976993" r:id="rId49"/>
         </w:object>
       </w:r>
     </w:p>
@@ -10256,7 +10256,7 @@
           <v:shape id="_x0000_i1043" type="#_x0000_t75" style="width:77pt;height:51.5pt" o:ole="">
             <v:imagedata r:id="rId50" o:title=""/>
           </v:shape>
-          <o:OLEObject Type="Embed" ProgID="Package" ShapeID="_x0000_i1043" DrawAspect="Icon" ObjectID="_1729118468" r:id="rId51"/>
+          <o:OLEObject Type="Embed" ProgID="Package" ShapeID="_x0000_i1043" DrawAspect="Icon" ObjectID="_1729976994" r:id="rId51"/>
         </w:object>
       </w:r>
       <w:r>
@@ -10272,7 +10272,7 @@
           <v:shape id="_x0000_i1044" type="#_x0000_t75" style="width:77pt;height:51.5pt" o:ole="">
             <v:imagedata r:id="rId52" o:title=""/>
           </v:shape>
-          <o:OLEObject Type="Embed" ProgID="Package" ShapeID="_x0000_i1044" DrawAspect="Icon" ObjectID="_1729118469" r:id="rId53"/>
+          <o:OLEObject Type="Embed" ProgID="Package" ShapeID="_x0000_i1044" DrawAspect="Icon" ObjectID="_1729976995" r:id="rId53"/>
         </w:object>
       </w:r>
     </w:p>
@@ -11177,7 +11177,7 @@
           <v:shape id="_x0000_i1045" type="#_x0000_t75" style="width:75.5pt;height:49pt" o:ole="">
             <v:imagedata r:id="rId57" o:title=""/>
           </v:shape>
-          <o:OLEObject Type="Embed" ProgID="Package" ShapeID="_x0000_i1045" DrawAspect="Icon" ObjectID="_1729118470" r:id="rId58"/>
+          <o:OLEObject Type="Embed" ProgID="Package" ShapeID="_x0000_i1045" DrawAspect="Icon" ObjectID="_1729976996" r:id="rId58"/>
         </w:object>
       </w:r>
     </w:p>
@@ -12745,7 +12745,7 @@
           <v:shape id="_x0000_i1046" type="#_x0000_t75" style="width:75.5pt;height:49pt" o:ole="">
             <v:imagedata r:id="rId59" o:title=""/>
           </v:shape>
-          <o:OLEObject Type="Embed" ProgID="Package" ShapeID="_x0000_i1046" DrawAspect="Icon" ObjectID="_1729118471" r:id="rId60"/>
+          <o:OLEObject Type="Embed" ProgID="Package" ShapeID="_x0000_i1046" DrawAspect="Icon" ObjectID="_1729976997" r:id="rId60"/>
         </w:object>
       </w:r>
     </w:p>
@@ -13609,7 +13609,7 @@
           <v:shape id="_x0000_i1047" type="#_x0000_t75" style="width:75.5pt;height:49pt" o:ole="">
             <v:imagedata r:id="rId63" o:title=""/>
           </v:shape>
-          <o:OLEObject Type="Embed" ProgID="Package" ShapeID="_x0000_i1047" DrawAspect="Icon" ObjectID="_1729118472" r:id="rId64"/>
+          <o:OLEObject Type="Embed" ProgID="Package" ShapeID="_x0000_i1047" DrawAspect="Icon" ObjectID="_1729976998" r:id="rId64"/>
         </w:object>
       </w:r>
     </w:p>
@@ -14024,7 +14024,7 @@
           <v:shape id="_x0000_i1048" type="#_x0000_t75" style="width:75.5pt;height:49pt" o:ole="">
             <v:imagedata r:id="rId66" o:title=""/>
           </v:shape>
-          <o:OLEObject Type="Embed" ProgID="Package" ShapeID="_x0000_i1048" DrawAspect="Icon" ObjectID="_1729118473" r:id="rId67"/>
+          <o:OLEObject Type="Embed" ProgID="Package" ShapeID="_x0000_i1048" DrawAspect="Icon" ObjectID="_1729976999" r:id="rId67"/>
         </w:object>
       </w:r>
       <w:r>
@@ -14038,7 +14038,7 @@
           <v:shape id="_x0000_i1049" type="#_x0000_t75" style="width:75.5pt;height:49pt" o:ole="">
             <v:imagedata r:id="rId68" o:title=""/>
           </v:shape>
-          <o:OLEObject Type="Embed" ProgID="Package" ShapeID="_x0000_i1049" DrawAspect="Icon" ObjectID="_1729118474" r:id="rId69"/>
+          <o:OLEObject Type="Embed" ProgID="Package" ShapeID="_x0000_i1049" DrawAspect="Icon" ObjectID="_1729977000" r:id="rId69"/>
         </w:object>
       </w:r>
     </w:p>
@@ -14534,7 +14534,7 @@
           <v:shape id="_x0000_i1050" type="#_x0000_t75" style="width:75.5pt;height:49pt" o:ole="">
             <v:imagedata r:id="rId71" o:title=""/>
           </v:shape>
-          <o:OLEObject Type="Embed" ProgID="Package" ShapeID="_x0000_i1050" DrawAspect="Icon" ObjectID="_1729118475" r:id="rId72"/>
+          <o:OLEObject Type="Embed" ProgID="Package" ShapeID="_x0000_i1050" DrawAspect="Icon" ObjectID="_1729977001" r:id="rId72"/>
         </w:object>
       </w:r>
     </w:p>
@@ -14617,7 +14617,7 @@
           <v:shape id="_x0000_i1051" type="#_x0000_t75" style="width:75.5pt;height:49pt" o:ole="">
             <v:imagedata r:id="rId73" o:title=""/>
           </v:shape>
-          <o:OLEObject Type="Embed" ProgID="Package" ShapeID="_x0000_i1051" DrawAspect="Icon" ObjectID="_1729118476" r:id="rId74"/>
+          <o:OLEObject Type="Embed" ProgID="Package" ShapeID="_x0000_i1051" DrawAspect="Icon" ObjectID="_1729977002" r:id="rId74"/>
         </w:object>
       </w:r>
     </w:p>
@@ -15698,7 +15698,7 @@
           <v:shape id="_x0000_i1052" type="#_x0000_t75" style="width:75.5pt;height:49pt" o:ole="">
             <v:imagedata r:id="rId75" o:title=""/>
           </v:shape>
-          <o:OLEObject Type="Embed" ProgID="Package" ShapeID="_x0000_i1052" DrawAspect="Icon" ObjectID="_1729118477" r:id="rId76"/>
+          <o:OLEObject Type="Embed" ProgID="Package" ShapeID="_x0000_i1052" DrawAspect="Icon" ObjectID="_1729977003" r:id="rId76"/>
         </w:object>
       </w:r>
     </w:p>
@@ -16133,7 +16133,7 @@
           <v:shape id="_x0000_i1053" type="#_x0000_t75" style="width:75pt;height:49pt" o:ole="">
             <v:imagedata r:id="rId77" o:title=""/>
           </v:shape>
-          <o:OLEObject Type="Embed" ProgID="Package" ShapeID="_x0000_i1053" DrawAspect="Icon" ObjectID="_1729118478" r:id="rId78"/>
+          <o:OLEObject Type="Embed" ProgID="Package" ShapeID="_x0000_i1053" DrawAspect="Icon" ObjectID="_1729977004" r:id="rId78"/>
         </w:object>
       </w:r>
     </w:p>
@@ -16263,7 +16263,7 @@
           <v:shape id="_x0000_i1054" type="#_x0000_t75" style="width:75.5pt;height:49pt" o:ole="">
             <v:imagedata r:id="rId80" o:title=""/>
           </v:shape>
-          <o:OLEObject Type="Embed" ProgID="Package" ShapeID="_x0000_i1054" DrawAspect="Icon" ObjectID="_1729118479" r:id="rId81"/>
+          <o:OLEObject Type="Embed" ProgID="Package" ShapeID="_x0000_i1054" DrawAspect="Icon" ObjectID="_1729977005" r:id="rId81"/>
         </w:object>
       </w:r>
       <w:r>
@@ -16277,12 +16277,7 @@
         </w:rPr>
         <w:t>Excel FB login example with numeric value</w:t>
       </w:r>
-    </w:p>
-    <w:p>
-      <w:pPr>
-        <w:tabs>
-          <w:tab w:val="left" w:pos="2834"/>
-        </w:tabs>
+      <w:r>
         <w:rPr>
           <w:rFonts w:ascii="Candara" w:hAnsi="Candara"/>
           <w:b/>
@@ -16291,7 +16286,66 @@
           <w:sz w:val="24"/>
           <w:szCs w:val="24"/>
         </w:rPr>
-      </w:pPr>
+        <w:br/>
+      </w:r>
+      <w:r>
+        <w:rPr>
+          <w:rFonts w:ascii="Candara" w:hAnsi="Candara"/>
+          <w:b/>
+          <w:bCs/>
+          <w:color w:val="FF0000"/>
+          <w:sz w:val="20"/>
+          <w:szCs w:val="20"/>
+        </w:rPr>
+        <w:t>Selenium GRID:</w:t>
+      </w:r>
+    </w:p>
+    <w:p>
+      <w:pPr>
+        <w:tabs>
+          <w:tab w:val="left" w:pos="2834"/>
+        </w:tabs>
+        <w:rPr>
+          <w:rFonts w:ascii="Candara" w:hAnsi="Candara"/>
+          <w:b/>
+          <w:bCs/>
+          <w:color w:val="70AD47" w:themeColor="accent6"/>
+          <w:sz w:val="24"/>
+          <w:szCs w:val="24"/>
+        </w:rPr>
+      </w:pPr>
+      <w:r>
+        <w:rPr>
+          <w:rFonts w:ascii="Candara" w:hAnsi="Candara"/>
+          <w:b/>
+          <w:bCs/>
+          <w:color w:val="70AD47" w:themeColor="accent6"/>
+          <w:sz w:val="24"/>
+          <w:szCs w:val="24"/>
+        </w:rPr>
+        <w:object w:dxaOrig="1508" w:dyaOrig="984" w14:anchorId="398A2C78">
+          <v:shape id="_x0000_i1055" type="#_x0000_t75" style="width:75.5pt;height:49pt" o:ole="">
+            <v:imagedata r:id="rId82" o:title=""/>
+          </v:shape>
+          <o:OLEObject Type="Embed" ProgID="Package" ShapeID="_x0000_i1055" DrawAspect="Icon" ObjectID="_1729977006" r:id="rId83"/>
+        </w:object>
+      </w:r>
+      <w:r>
+        <w:rPr>
+          <w:rFonts w:ascii="Candara" w:hAnsi="Candara"/>
+          <w:b/>
+          <w:bCs/>
+          <w:color w:val="70AD47" w:themeColor="accent6"/>
+          <w:sz w:val="24"/>
+          <w:szCs w:val="24"/>
+        </w:rPr>
+        <w:object w:dxaOrig="1508" w:dyaOrig="984" w14:anchorId="489DD3FA">
+          <v:shape id="_x0000_i1056" type="#_x0000_t75" style="width:75.5pt;height:49pt" o:ole="">
+            <v:imagedata r:id="rId84" o:title=""/>
+          </v:shape>
+          <o:OLEObject Type="Embed" ProgID="Package" ShapeID="_x0000_i1056" DrawAspect="Icon" ObjectID="_1729977007" r:id="rId85"/>
+        </w:object>
+      </w:r>
     </w:p>
     <w:p>
       <w:pPr>

</xml_diff>